<commit_message>
Added DOC file for Interrupts lab
</commit_message>
<xml_diff>
--- a/documentation/html_labs/lab_yp4_interrupts/mipsfpga_2_0_lab_yp4.docx
+++ b/documentation/html_labs/lab_yp4_interrupts/mipsfpga_2_0_lab_yp4.docx
@@ -110,7 +110,7 @@
           <w:sz w:val="120"/>
           <w:szCs w:val="120"/>
         </w:rPr>
-        <w:t>3</w:t>
+        <w:t>4</w:t>
       </w:r>
     </w:p>
     <w:p>
@@ -262,7 +262,7 @@
           <w:bCs/>
           <w:color w:val="000000"/>
         </w:rPr>
-        <w:t xml:space="preserve"> Lab YP3 - Introducing interrupts</w:t>
+        <w:t xml:space="preserve"> Lab YP4 - Introducing interrupts</w:t>
       </w:r>
     </w:p>
     <w:p>
@@ -305,6 +305,69 @@
           <w:szCs w:val="18"/>
         </w:rPr>
         <w:t>This lab shows the basic usage of interrupts in MIPS CPUs. The lab also demonstrates how the interrupts can offload the processor from constantly polling I/O ports. Such offloading increases the number of cycles available to the processor to spend on computation and other non-I/O tasks. The lab example can be used as a basis for a number of follow-up exercises that explore MIPS CPU features related to the interrupts. Another group of follow-up exercises can link the interrupts to software parallelism and context switching in operating systems. A number of recommended follow-up exercises are listed at the end of this lab.</w:t>
+      </w:r>
+    </w:p>
+    <w:p>
+      <w:pPr>
+        <w:pStyle w:val="NormalWeb"/>
+        <w:rPr>
+          <w:rFonts w:ascii="Lucida Sans Unicode" w:hAnsi="Lucida Sans Unicode" w:cs="Lucida Sans Unicode"/>
+          <w:color w:val="000000"/>
+          <w:sz w:val="18"/>
+          <w:szCs w:val="18"/>
+        </w:rPr>
+      </w:pPr>
+      <w:r>
+        <w:rPr>
+          <w:rFonts w:ascii="Lucida Sans Unicode" w:hAnsi="Lucida Sans Unicode" w:cs="Lucida Sans Unicode"/>
+          <w:color w:val="000000"/>
+          <w:sz w:val="18"/>
+          <w:szCs w:val="18"/>
+        </w:rPr>
+        <w:t>This lab can be also combined with the previous lab,</w:t>
+      </w:r>
+      <w:r>
+        <w:rPr>
+          <w:rStyle w:val="apple-converted-space"/>
+          <w:rFonts w:ascii="Lucida Sans Unicode" w:hAnsi="Lucida Sans Unicode" w:cs="Lucida Sans Unicode"/>
+          <w:color w:val="000000"/>
+          <w:sz w:val="18"/>
+          <w:szCs w:val="18"/>
+        </w:rPr>
+        <w:t> </w:t>
+      </w:r>
+      <w:proofErr w:type="spellStart"/>
+      <w:r>
+        <w:rPr>
+          <w:rFonts w:ascii="Lucida Sans Unicode" w:hAnsi="Lucida Sans Unicode" w:cs="Lucida Sans Unicode"/>
+          <w:i/>
+          <w:iCs/>
+          <w:color w:val="000000"/>
+          <w:sz w:val="18"/>
+          <w:szCs w:val="18"/>
+        </w:rPr>
+        <w:t>MIPSfpga</w:t>
+      </w:r>
+      <w:proofErr w:type="spellEnd"/>
+      <w:r>
+        <w:rPr>
+          <w:rFonts w:ascii="Lucida Sans Unicode" w:hAnsi="Lucida Sans Unicode" w:cs="Lucida Sans Unicode"/>
+          <w:i/>
+          <w:iCs/>
+          <w:color w:val="000000"/>
+          <w:sz w:val="18"/>
+          <w:szCs w:val="18"/>
+        </w:rPr>
+        <w:t xml:space="preserve"> 2.0. Lab YP3 - Integrating a peripheral: the light sensor example</w:t>
+      </w:r>
+      <w:r>
+        <w:rPr>
+          <w:rFonts w:ascii="Lucida Sans Unicode" w:hAnsi="Lucida Sans Unicode" w:cs="Lucida Sans Unicode"/>
+          <w:color w:val="000000"/>
+          <w:sz w:val="18"/>
+          <w:szCs w:val="18"/>
+        </w:rPr>
+        <w:t>, to create a student project that demonstrates the interrupt-driven approach to input/output, and compares this approach to polling I/O ports without using interrupts.</w:t>
       </w:r>
     </w:p>
     <w:p>
@@ -549,7 +612,7 @@
           <wp:inline distT="0" distB="0" distL="0" distR="0">
             <wp:extent cx="4766945" cy="2455545"/>
             <wp:effectExtent l="0" t="0" r="0" b="0"/>
-            <wp:docPr id="29" name="Picture 29" descr="http://www.silicon-russia.com/wp-content/uploads/2017/01/WhatIsAnInterrupt.png"/>
+            <wp:docPr id="15" name="Picture 15" descr="http://www.silicon-russia.com/wp-content/uploads/2017/01/WhatIsAnInterrupt.png"/>
             <wp:cNvGraphicFramePr>
               <a:graphicFrameLocks xmlns:a="http://schemas.openxmlformats.org/drawingml/2006/main" noChangeAspect="1"/>
             </wp:cNvGraphicFramePr>
@@ -784,7 +847,7 @@
           <wp:inline distT="0" distB="0" distL="0" distR="0">
             <wp:extent cx="4766945" cy="4304665"/>
             <wp:effectExtent l="0" t="0" r="0" b="0"/>
-            <wp:docPr id="28" name="Picture 28" descr="http://www.silicon-russia.com/wp-content/uploads/2017/01/HistoryOfInterrupts.png"/>
+            <wp:docPr id="14" name="Picture 14" descr="http://www.silicon-russia.com/wp-content/uploads/2017/01/HistoryOfInterrupts.png"/>
             <wp:cNvGraphicFramePr>
               <a:graphicFrameLocks xmlns:a="http://schemas.openxmlformats.org/drawingml/2006/main" noChangeAspect="1"/>
             </wp:cNvGraphicFramePr>
@@ -1102,7 +1165,7 @@
           <wp:inline distT="0" distB="0" distL="0" distR="0">
             <wp:extent cx="4766945" cy="3801745"/>
             <wp:effectExtent l="0" t="0" r="0" b="0"/>
-            <wp:docPr id="27" name="Picture 27" descr="http://www.silicon-russia.com/wp-content/uploads/2017/01/BRL61-0234.jpg"/>
+            <wp:docPr id="13" name="Picture 13" descr="http://www.silicon-russia.com/wp-content/uploads/2017/01/BRL61-0234.jpg"/>
             <wp:cNvGraphicFramePr>
               <a:graphicFrameLocks xmlns:a="http://schemas.openxmlformats.org/drawingml/2006/main" noChangeAspect="1"/>
             </wp:cNvGraphicFramePr>
@@ -1816,7 +1879,7 @@
           <wp:inline distT="0" distB="0" distL="0" distR="0">
             <wp:extent cx="3811905" cy="2332355"/>
             <wp:effectExtent l="0" t="0" r="0" b="0"/>
-            <wp:docPr id="26" name="Picture 26" descr="http://www.silicon-russia.com/wp-content/uploads/2017/01/Screenshot-2017-01-15-20.39.30.png"/>
+            <wp:docPr id="12" name="Picture 12" descr="http://www.silicon-russia.com/wp-content/uploads/2017/01/Screenshot-2017-01-15-20.39.30.png"/>
             <wp:cNvGraphicFramePr>
               <a:graphicFrameLocks xmlns:a="http://schemas.openxmlformats.org/drawingml/2006/main" noChangeAspect="1"/>
             </wp:cNvGraphicFramePr>
@@ -1976,7 +2039,7 @@
           <wp:inline distT="0" distB="0" distL="0" distR="0">
             <wp:extent cx="4766945" cy="873125"/>
             <wp:effectExtent l="0" t="0" r="0" b="0"/>
-            <wp:docPr id="25" name="Picture 25" descr="http://www.silicon-russia.com/wp-content/uploads/2017/01/Screenshot-2017-01-15-20.38.43.png"/>
+            <wp:docPr id="10" name="Picture 10" descr="http://www.silicon-russia.com/wp-content/uploads/2017/01/Screenshot-2017-01-15-20.38.43.png"/>
             <wp:cNvGraphicFramePr>
               <a:graphicFrameLocks xmlns:a="http://schemas.openxmlformats.org/drawingml/2006/main" noChangeAspect="1"/>
             </wp:cNvGraphicFramePr>
@@ -2263,7 +2326,7 @@
       <w:pPr>
         <w:numPr>
           <w:ilvl w:val="0"/>
-          <w:numId w:val="14"/>
+          <w:numId w:val="27"/>
         </w:numPr>
         <w:spacing w:before="100" w:beforeAutospacing="1" w:after="100" w:afterAutospacing="1" w:line="240" w:lineRule="auto"/>
         <w:rPr>
@@ -2627,7 +2690,7 @@
       <w:pPr>
         <w:numPr>
           <w:ilvl w:val="0"/>
-          <w:numId w:val="14"/>
+          <w:numId w:val="27"/>
         </w:numPr>
         <w:spacing w:before="100" w:beforeAutospacing="1" w:after="100" w:afterAutospacing="1" w:line="240" w:lineRule="auto"/>
         <w:rPr>
@@ -2731,7 +2794,7 @@
       <w:pPr>
         <w:numPr>
           <w:ilvl w:val="0"/>
-          <w:numId w:val="14"/>
+          <w:numId w:val="27"/>
         </w:numPr>
         <w:spacing w:before="100" w:beforeAutospacing="1" w:after="100" w:afterAutospacing="1" w:line="240" w:lineRule="auto"/>
         <w:rPr>
@@ -2798,7 +2861,7 @@
       <w:pPr>
         <w:numPr>
           <w:ilvl w:val="0"/>
-          <w:numId w:val="14"/>
+          <w:numId w:val="27"/>
         </w:numPr>
         <w:spacing w:before="100" w:beforeAutospacing="1" w:after="100" w:afterAutospacing="1" w:line="240" w:lineRule="auto"/>
         <w:rPr>
@@ -2875,7 +2938,7 @@
       <w:pPr>
         <w:numPr>
           <w:ilvl w:val="0"/>
-          <w:numId w:val="14"/>
+          <w:numId w:val="27"/>
         </w:numPr>
         <w:spacing w:before="100" w:beforeAutospacing="1" w:after="100" w:afterAutospacing="1" w:line="240" w:lineRule="auto"/>
         <w:rPr>
@@ -2899,7 +2962,7 @@
       <w:pPr>
         <w:numPr>
           <w:ilvl w:val="0"/>
-          <w:numId w:val="14"/>
+          <w:numId w:val="27"/>
         </w:numPr>
         <w:spacing w:before="100" w:beforeAutospacing="1" w:after="100" w:afterAutospacing="1" w:line="240" w:lineRule="auto"/>
         <w:rPr>
@@ -3077,7 +3140,7 @@
           <w:sz w:val="18"/>
           <w:szCs w:val="18"/>
         </w:rPr>
-        <w:t xml:space="preserve"> programs\lab_yp3</w:t>
+        <w:t xml:space="preserve"> programs\04_interrupts</w:t>
       </w:r>
     </w:p>
     <w:p>
@@ -3148,7 +3211,7 @@
           <w:sz w:val="18"/>
           <w:szCs w:val="18"/>
         </w:rPr>
-        <w:t xml:space="preserve"> programs/lab_yp3</w:t>
+        <w:t xml:space="preserve"> programs/04_interrupts</w:t>
       </w:r>
     </w:p>
     <w:p>
@@ -3168,7 +3231,7 @@
           <w:sz w:val="18"/>
           <w:szCs w:val="18"/>
         </w:rPr>
-        <w:t>00_clean_all.sh</w:t>
+        <w:t>./00_clean_all.sh</w:t>
       </w:r>
     </w:p>
     <w:p>
@@ -3284,7 +3347,7 @@
           <w:sz w:val="18"/>
           <w:szCs w:val="18"/>
         </w:rPr>
-        <w:t>programs/03_interrupts/</w:t>
+        <w:t>programs/04_interrupts/</w:t>
       </w:r>
       <w:proofErr w:type="spellStart"/>
       <w:r>
@@ -3326,8 +3389,64 @@
           <w:sz w:val="18"/>
           <w:szCs w:val="18"/>
         </w:rPr>
-        <w:t>The output value is constructed from both high and low bits of the counter. This allows the student to observe the digits on the display changing when running the synthesized system with either fast clock (50 MHz) and ultra-slow clock (0.75 Hz or 12.5 Hz).</w:t>
-      </w:r>
+        <w:t>The output value is constructed from both high and low bits of the counter. This allows the student to observe the digits on the display changing when running the synthesized system with either fast clock (50 MHz) and ultra-slow clock (0.75 Hz or 12.5 Hz). For more details about the switchable clock see</w:t>
+      </w:r>
+      <w:r>
+        <w:rPr>
+          <w:rStyle w:val="apple-converted-space"/>
+          <w:rFonts w:ascii="Lucida Sans Unicode" w:hAnsi="Lucida Sans Unicode" w:cs="Lucida Sans Unicode"/>
+          <w:color w:val="000000"/>
+          <w:sz w:val="18"/>
+          <w:szCs w:val="18"/>
+        </w:rPr>
+        <w:t> </w:t>
+      </w:r>
+      <w:proofErr w:type="spellStart"/>
+      <w:r>
+        <w:rPr>
+          <w:rFonts w:ascii="Lucida Sans Unicode" w:hAnsi="Lucida Sans Unicode" w:cs="Lucida Sans Unicode"/>
+          <w:i/>
+          <w:iCs/>
+          <w:color w:val="000000"/>
+          <w:sz w:val="18"/>
+          <w:szCs w:val="18"/>
+        </w:rPr>
+        <w:t>MIPSfpga</w:t>
+      </w:r>
+      <w:proofErr w:type="spellEnd"/>
+      <w:r>
+        <w:rPr>
+          <w:rFonts w:ascii="Lucida Sans Unicode" w:hAnsi="Lucida Sans Unicode" w:cs="Lucida Sans Unicode"/>
+          <w:i/>
+          <w:iCs/>
+          <w:color w:val="000000"/>
+          <w:sz w:val="18"/>
+          <w:szCs w:val="18"/>
+        </w:rPr>
+        <w:t xml:space="preserve"> 2.0 Lab YP2. </w:t>
+      </w:r>
+      <w:proofErr w:type="gramStart"/>
+      <w:r>
+        <w:rPr>
+          <w:rFonts w:ascii="Lucida Sans Unicode" w:hAnsi="Lucida Sans Unicode" w:cs="Lucida Sans Unicode"/>
+          <w:i/>
+          <w:iCs/>
+          <w:color w:val="000000"/>
+          <w:sz w:val="18"/>
+          <w:szCs w:val="18"/>
+        </w:rPr>
+        <w:t>Using switchable clock to observe the CPU cycle-by-cycle</w:t>
+      </w:r>
+      <w:r>
+        <w:rPr>
+          <w:rFonts w:ascii="Lucida Sans Unicode" w:hAnsi="Lucida Sans Unicode" w:cs="Lucida Sans Unicode"/>
+          <w:color w:val="000000"/>
+          <w:sz w:val="18"/>
+          <w:szCs w:val="18"/>
+        </w:rPr>
+        <w:t>.</w:t>
+      </w:r>
+      <w:proofErr w:type="gramEnd"/>
     </w:p>
     <w:p>
       <w:pPr>
@@ -3401,11 +3520,12 @@
         <w:rPr>
           <w:noProof/>
         </w:rPr>
+        <w:lastRenderedPageBreak/>
         <w:drawing>
           <wp:inline distT="0" distB="0" distL="0" distR="0">
             <wp:extent cx="4766945" cy="2527300"/>
             <wp:effectExtent l="0" t="0" r="0" b="0"/>
-            <wp:docPr id="24" name="Picture 24" descr="http://www.silicon-russia.com/wp-content/uploads/2017/01/Screenshot-2017-01-15-20.18.06.png"/>
+            <wp:docPr id="9" name="Picture 9" descr="http://www.silicon-russia.com/wp-content/uploads/2017/01/Screenshot-2017-01-15-20.18.06.png"/>
             <wp:cNvGraphicFramePr>
               <a:graphicFrameLocks xmlns:a="http://schemas.openxmlformats.org/drawingml/2006/main" noChangeAspect="1"/>
             </wp:cNvGraphicFramePr>
@@ -3470,7 +3590,6 @@
           <w:sz w:val="20"/>
           <w:szCs w:val="20"/>
         </w:rPr>
-        <w:lastRenderedPageBreak/>
         <w:t>3.9. Prepare the first software run</w:t>
       </w:r>
     </w:p>
@@ -3568,7 +3687,7 @@
       <w:pPr>
         <w:numPr>
           <w:ilvl w:val="0"/>
-          <w:numId w:val="15"/>
+          <w:numId w:val="28"/>
         </w:numPr>
         <w:spacing w:before="100" w:beforeAutospacing="1" w:after="100" w:afterAutospacing="1" w:line="240" w:lineRule="auto"/>
         <w:rPr>
@@ -3585,14 +3704,14 @@
           <w:sz w:val="18"/>
           <w:szCs w:val="18"/>
         </w:rPr>
-        <w:t>cd programs\lab_yp3</w:t>
+        <w:t>cd programs\04_interrupts</w:t>
       </w:r>
     </w:p>
     <w:p>
       <w:pPr>
         <w:numPr>
           <w:ilvl w:val="0"/>
-          <w:numId w:val="15"/>
+          <w:numId w:val="28"/>
         </w:numPr>
         <w:spacing w:before="100" w:beforeAutospacing="1" w:after="100" w:afterAutospacing="1" w:line="240" w:lineRule="auto"/>
         <w:rPr>
@@ -3616,7 +3735,7 @@
       <w:pPr>
         <w:numPr>
           <w:ilvl w:val="0"/>
-          <w:numId w:val="15"/>
+          <w:numId w:val="28"/>
         </w:numPr>
         <w:spacing w:before="100" w:beforeAutospacing="1" w:after="100" w:afterAutospacing="1" w:line="240" w:lineRule="auto"/>
         <w:rPr>
@@ -3640,7 +3759,7 @@
       <w:pPr>
         <w:numPr>
           <w:ilvl w:val="0"/>
-          <w:numId w:val="15"/>
+          <w:numId w:val="28"/>
         </w:numPr>
         <w:spacing w:before="100" w:beforeAutospacing="1" w:after="100" w:afterAutospacing="1" w:line="240" w:lineRule="auto"/>
         <w:rPr>
@@ -3664,7 +3783,7 @@
       <w:pPr>
         <w:numPr>
           <w:ilvl w:val="0"/>
-          <w:numId w:val="15"/>
+          <w:numId w:val="28"/>
         </w:numPr>
         <w:spacing w:before="100" w:beforeAutospacing="1" w:after="100" w:afterAutospacing="1" w:line="240" w:lineRule="auto"/>
         <w:rPr>
@@ -3699,7 +3818,7 @@
       <w:pPr>
         <w:numPr>
           <w:ilvl w:val="0"/>
-          <w:numId w:val="15"/>
+          <w:numId w:val="28"/>
         </w:numPr>
         <w:spacing w:before="100" w:beforeAutospacing="1" w:after="100" w:afterAutospacing="1" w:line="240" w:lineRule="auto"/>
         <w:rPr>
@@ -3753,7 +3872,7 @@
       <w:pPr>
         <w:numPr>
           <w:ilvl w:val="0"/>
-          <w:numId w:val="15"/>
+          <w:numId w:val="28"/>
         </w:numPr>
         <w:spacing w:before="100" w:beforeAutospacing="1" w:after="100" w:afterAutospacing="1" w:line="240" w:lineRule="auto"/>
         <w:rPr>
@@ -4016,7 +4135,7 @@
       <w:pPr>
         <w:numPr>
           <w:ilvl w:val="0"/>
-          <w:numId w:val="16"/>
+          <w:numId w:val="29"/>
         </w:numPr>
         <w:spacing w:before="100" w:beforeAutospacing="1" w:after="100" w:afterAutospacing="1" w:line="240" w:lineRule="auto"/>
         <w:rPr>
@@ -4033,14 +4152,14 @@
           <w:sz w:val="18"/>
           <w:szCs w:val="18"/>
         </w:rPr>
-        <w:t>cd programs/lab_yp3</w:t>
+        <w:t>cd programs/04_interrupts</w:t>
       </w:r>
     </w:p>
     <w:p>
       <w:pPr>
         <w:numPr>
           <w:ilvl w:val="0"/>
-          <w:numId w:val="16"/>
+          <w:numId w:val="29"/>
         </w:numPr>
         <w:spacing w:before="100" w:beforeAutospacing="1" w:after="100" w:afterAutospacing="1" w:line="240" w:lineRule="auto"/>
         <w:rPr>
@@ -4064,7 +4183,7 @@
       <w:pPr>
         <w:numPr>
           <w:ilvl w:val="0"/>
-          <w:numId w:val="16"/>
+          <w:numId w:val="29"/>
         </w:numPr>
         <w:spacing w:before="100" w:beforeAutospacing="1" w:after="100" w:afterAutospacing="1" w:line="240" w:lineRule="auto"/>
         <w:rPr>
@@ -4081,6 +4200,7 @@
           <w:sz w:val="18"/>
           <w:szCs w:val="18"/>
         </w:rPr>
+        <w:lastRenderedPageBreak/>
         <w:t>run ./08_generate_motorola_s_record_file.sh</w:t>
       </w:r>
     </w:p>
@@ -4088,7 +4208,7 @@
       <w:pPr>
         <w:numPr>
           <w:ilvl w:val="0"/>
-          <w:numId w:val="16"/>
+          <w:numId w:val="29"/>
         </w:numPr>
         <w:spacing w:before="100" w:beforeAutospacing="1" w:after="100" w:afterAutospacing="1" w:line="240" w:lineRule="auto"/>
         <w:rPr>
@@ -4112,7 +4232,7 @@
       <w:pPr>
         <w:numPr>
           <w:ilvl w:val="0"/>
-          <w:numId w:val="16"/>
+          <w:numId w:val="29"/>
         </w:numPr>
         <w:spacing w:before="100" w:beforeAutospacing="1" w:after="100" w:afterAutospacing="1" w:line="240" w:lineRule="auto"/>
         <w:rPr>
@@ -4136,7 +4256,7 @@
       <w:pPr>
         <w:numPr>
           <w:ilvl w:val="0"/>
-          <w:numId w:val="16"/>
+          <w:numId w:val="29"/>
         </w:numPr>
         <w:spacing w:before="100" w:beforeAutospacing="1" w:after="100" w:afterAutospacing="1" w:line="240" w:lineRule="auto"/>
         <w:rPr>
@@ -4190,7 +4310,7 @@
       <w:pPr>
         <w:numPr>
           <w:ilvl w:val="0"/>
-          <w:numId w:val="16"/>
+          <w:numId w:val="29"/>
         </w:numPr>
         <w:spacing w:before="100" w:beforeAutospacing="1" w:after="100" w:afterAutospacing="1" w:line="240" w:lineRule="auto"/>
         <w:rPr>
@@ -4236,7 +4356,7 @@
       <w:pPr>
         <w:numPr>
           <w:ilvl w:val="0"/>
-          <w:numId w:val="17"/>
+          <w:numId w:val="30"/>
         </w:numPr>
         <w:spacing w:before="100" w:beforeAutospacing="1" w:after="100" w:afterAutospacing="1" w:line="240" w:lineRule="auto"/>
         <w:rPr>
@@ -4301,7 +4421,7 @@
         <w:pStyle w:val="NormalWeb"/>
         <w:numPr>
           <w:ilvl w:val="0"/>
-          <w:numId w:val="17"/>
+          <w:numId w:val="30"/>
         </w:numPr>
         <w:rPr>
           <w:rFonts w:ascii="Lucida Sans Unicode" w:hAnsi="Lucida Sans Unicode" w:cs="Lucida Sans Unicode"/>
@@ -4378,7 +4498,6 @@
                 <w:sz w:val="18"/>
                 <w:szCs w:val="18"/>
               </w:rPr>
-              <w:lastRenderedPageBreak/>
               <w:t>Board</w:t>
             </w:r>
           </w:p>
@@ -5050,6 +5169,7 @@
                 <w:sz w:val="18"/>
                 <w:szCs w:val="18"/>
               </w:rPr>
+              <w:lastRenderedPageBreak/>
               <w:t>Terasic</w:t>
             </w:r>
             <w:proofErr w:type="spellEnd"/>
@@ -5099,7 +5219,7 @@
       <w:pPr>
         <w:numPr>
           <w:ilvl w:val="0"/>
-          <w:numId w:val="17"/>
+          <w:numId w:val="30"/>
         </w:numPr>
         <w:spacing w:before="100" w:beforeAutospacing="1" w:after="100" w:afterAutospacing="1" w:line="240" w:lineRule="auto"/>
         <w:rPr>
@@ -5123,7 +5243,7 @@
       <w:pPr>
         <w:numPr>
           <w:ilvl w:val="0"/>
-          <w:numId w:val="17"/>
+          <w:numId w:val="30"/>
         </w:numPr>
         <w:spacing w:before="100" w:beforeAutospacing="1" w:after="100" w:afterAutospacing="1" w:line="240" w:lineRule="auto"/>
         <w:rPr>
@@ -5167,7 +5287,7 @@
       <w:pPr>
         <w:numPr>
           <w:ilvl w:val="0"/>
-          <w:numId w:val="17"/>
+          <w:numId w:val="30"/>
         </w:numPr>
         <w:spacing w:before="100" w:beforeAutospacing="1" w:after="100" w:afterAutospacing="1" w:line="240" w:lineRule="auto"/>
         <w:rPr>
@@ -5398,7 +5518,6 @@
           <w:sz w:val="18"/>
           <w:szCs w:val="18"/>
         </w:rPr>
-        <w:lastRenderedPageBreak/>
         <w:t>Search for</w:t>
       </w:r>
       <w:r>
@@ -5710,7 +5829,7 @@
       <w:pPr>
         <w:numPr>
           <w:ilvl w:val="0"/>
-          <w:numId w:val="18"/>
+          <w:numId w:val="31"/>
         </w:numPr>
         <w:spacing w:before="100" w:beforeAutospacing="1" w:after="100" w:afterAutospacing="1" w:line="240" w:lineRule="auto"/>
         <w:rPr>
@@ -5798,7 +5917,7 @@
       <w:pPr>
         <w:numPr>
           <w:ilvl w:val="0"/>
-          <w:numId w:val="18"/>
+          <w:numId w:val="31"/>
         </w:numPr>
         <w:spacing w:before="100" w:beforeAutospacing="1" w:after="100" w:afterAutospacing="1" w:line="240" w:lineRule="auto"/>
         <w:rPr>
@@ -5902,7 +6021,7 @@
       <w:pPr>
         <w:numPr>
           <w:ilvl w:val="0"/>
-          <w:numId w:val="18"/>
+          <w:numId w:val="31"/>
         </w:numPr>
         <w:spacing w:before="100" w:beforeAutospacing="1" w:after="100" w:afterAutospacing="1" w:line="240" w:lineRule="auto"/>
         <w:rPr>
@@ -5984,7 +6103,7 @@
           <w:sz w:val="18"/>
           <w:szCs w:val="18"/>
         </w:rPr>
-        <w:t>programs/03_interrupts/</w:t>
+        <w:t>programs/04_interrupts/</w:t>
       </w:r>
       <w:proofErr w:type="spellStart"/>
       <w:r>
@@ -6021,11 +6140,12 @@
         <w:rPr>
           <w:noProof/>
         </w:rPr>
+        <w:lastRenderedPageBreak/>
         <w:drawing>
           <wp:inline distT="0" distB="0" distL="0" distR="0">
             <wp:extent cx="4766945" cy="1900555"/>
             <wp:effectExtent l="0" t="0" r="0" b="0"/>
-            <wp:docPr id="23" name="Picture 23" descr="http://www.silicon-russia.com/wp-content/uploads/2017/01/Screenshot-2017-01-15-20.17.21.png"/>
+            <wp:docPr id="8" name="Picture 8" descr="http://www.silicon-russia.com/wp-content/uploads/2017/01/Screenshot-2017-01-15-20.17.21.png"/>
             <wp:cNvGraphicFramePr>
               <a:graphicFrameLocks xmlns:a="http://schemas.openxmlformats.org/drawingml/2006/main" noChangeAspect="1"/>
             </wp:cNvGraphicFramePr>
@@ -6109,7 +6229,7 @@
           <w:sz w:val="18"/>
           <w:szCs w:val="18"/>
         </w:rPr>
-        <w:t>programs/03_interrupts/</w:t>
+        <w:t>programs/04_interrupts/</w:t>
       </w:r>
       <w:proofErr w:type="spellStart"/>
       <w:r>
@@ -6146,12 +6266,11 @@
         <w:rPr>
           <w:noProof/>
         </w:rPr>
-        <w:lastRenderedPageBreak/>
         <w:drawing>
           <wp:inline distT="0" distB="0" distL="0" distR="0">
             <wp:extent cx="4766945" cy="2969260"/>
             <wp:effectExtent l="0" t="0" r="0" b="0"/>
-            <wp:docPr id="22" name="Picture 22" descr="http://www.silicon-russia.com/wp-content/uploads/2017/01/Screenshot-2017-01-15-20.18.51.png"/>
+            <wp:docPr id="7" name="Picture 7" descr="http://www.silicon-russia.com/wp-content/uploads/2017/01/Screenshot-2017-01-15-20.18.51.png"/>
             <wp:cNvGraphicFramePr>
               <a:graphicFrameLocks xmlns:a="http://schemas.openxmlformats.org/drawingml/2006/main" noChangeAspect="1"/>
             </wp:cNvGraphicFramePr>
@@ -6235,7 +6354,7 @@
           <w:sz w:val="18"/>
           <w:szCs w:val="18"/>
         </w:rPr>
-        <w:t>programs/03_interrupts/</w:t>
+        <w:t>programs/04_interrupts/</w:t>
       </w:r>
       <w:proofErr w:type="spellStart"/>
       <w:r>
@@ -6276,7 +6395,7 @@
           <wp:inline distT="0" distB="0" distL="0" distR="0">
             <wp:extent cx="4766945" cy="1757045"/>
             <wp:effectExtent l="0" t="0" r="0" b="0"/>
-            <wp:docPr id="21" name="Picture 21" descr="http://www.silicon-russia.com/wp-content/uploads/2017/01/Screenshot-2017-01-15-20.27.09.png"/>
+            <wp:docPr id="6" name="Picture 6" descr="http://www.silicon-russia.com/wp-content/uploads/2017/01/Screenshot-2017-01-15-20.27.09.png"/>
             <wp:cNvGraphicFramePr>
               <a:graphicFrameLocks xmlns:a="http://schemas.openxmlformats.org/drawingml/2006/main" noChangeAspect="1"/>
             </wp:cNvGraphicFramePr>
@@ -6339,6 +6458,7 @@
           <w:sz w:val="18"/>
           <w:szCs w:val="18"/>
         </w:rPr>
+        <w:lastRenderedPageBreak/>
         <w:t>The linker script which includes a new section for the exception vector in</w:t>
       </w:r>
       <w:r>
@@ -6360,7 +6480,7 @@
           <w:sz w:val="18"/>
           <w:szCs w:val="18"/>
         </w:rPr>
-        <w:t>programs/03_interrupts/</w:t>
+        <w:t>programs/04_interrupts/</w:t>
       </w:r>
       <w:proofErr w:type="spellStart"/>
       <w:r>
@@ -6401,7 +6521,7 @@
           <wp:inline distT="0" distB="0" distL="0" distR="0">
             <wp:extent cx="4766945" cy="2096135"/>
             <wp:effectExtent l="0" t="0" r="0" b="0"/>
-            <wp:docPr id="20" name="Picture 20" descr="http://www.silicon-russia.com/wp-content/uploads/2017/01/Screenshot-2017-01-15-20.31.16.png"/>
+            <wp:docPr id="5" name="Picture 5" descr="http://www.silicon-russia.com/wp-content/uploads/2017/01/Screenshot-2017-01-15-20.31.16.png"/>
             <wp:cNvGraphicFramePr>
               <a:graphicFrameLocks xmlns:a="http://schemas.openxmlformats.org/drawingml/2006/main" noChangeAspect="1"/>
             </wp:cNvGraphicFramePr>
@@ -6466,7 +6586,6 @@
           <w:sz w:val="20"/>
           <w:szCs w:val="20"/>
         </w:rPr>
-        <w:lastRenderedPageBreak/>
         <w:t>3.16. Running the program that uses interrupts</w:t>
       </w:r>
     </w:p>
@@ -6677,7 +6796,7 @@
           <w:sz w:val="18"/>
           <w:szCs w:val="18"/>
         </w:rPr>
-        <w:t xml:space="preserve"> programs\lab_yp3</w:t>
+        <w:t xml:space="preserve"> programs\04_interrupts</w:t>
       </w:r>
     </w:p>
     <w:p>
@@ -6748,7 +6867,7 @@
           <w:sz w:val="18"/>
           <w:szCs w:val="18"/>
         </w:rPr>
-        <w:t xml:space="preserve"> programs/lab_yp3</w:t>
+        <w:t xml:space="preserve"> programs/04_interrupts</w:t>
       </w:r>
     </w:p>
     <w:p>
@@ -6883,7 +7002,7 @@
           <w:sz w:val="18"/>
           <w:szCs w:val="18"/>
         </w:rPr>
-        <w:t>programs/03_interrupts/</w:t>
+        <w:t>programs/04_interrupts/</w:t>
       </w:r>
       <w:proofErr w:type="spellStart"/>
       <w:r>
@@ -6950,11 +7069,12 @@
         <w:rPr>
           <w:noProof/>
         </w:rPr>
+        <w:lastRenderedPageBreak/>
         <w:drawing>
           <wp:inline distT="0" distB="0" distL="0" distR="0">
             <wp:extent cx="4766945" cy="1900555"/>
             <wp:effectExtent l="0" t="0" r="0" b="0"/>
-            <wp:docPr id="19" name="Picture 19" descr="http://www.silicon-russia.com/wp-content/uploads/2017/01/Screenshot-2017-01-15-21.09.07.png"/>
+            <wp:docPr id="4" name="Picture 4" descr="http://www.silicon-russia.com/wp-content/uploads/2017/01/Screenshot-2017-01-15-21.09.07.png"/>
             <wp:cNvGraphicFramePr>
               <a:graphicFrameLocks xmlns:a="http://schemas.openxmlformats.org/drawingml/2006/main" noChangeAspect="1"/>
             </wp:cNvGraphicFramePr>
@@ -7032,12 +7152,11 @@
         <w:rPr>
           <w:noProof/>
         </w:rPr>
-        <w:lastRenderedPageBreak/>
         <w:drawing>
           <wp:inline distT="0" distB="0" distL="0" distR="0">
             <wp:extent cx="4766945" cy="4828540"/>
             <wp:effectExtent l="0" t="0" r="0" b="0"/>
-            <wp:docPr id="18" name="Picture 18" descr="http://www.silicon-russia.com/wp-content/uploads/2017/01/Screenshot-2017-01-15-21.09.56.png"/>
+            <wp:docPr id="3" name="Picture 3" descr="http://www.silicon-russia.com/wp-content/uploads/2017/01/Screenshot-2017-01-15-21.09.56.png"/>
             <wp:cNvGraphicFramePr>
               <a:graphicFrameLocks xmlns:a="http://schemas.openxmlformats.org/drawingml/2006/main" noChangeAspect="1"/>
             </wp:cNvGraphicFramePr>
@@ -7115,11 +7234,12 @@
         <w:rPr>
           <w:noProof/>
         </w:rPr>
+        <w:lastRenderedPageBreak/>
         <w:drawing>
           <wp:inline distT="0" distB="0" distL="0" distR="0">
             <wp:extent cx="4479290" cy="1520825"/>
             <wp:effectExtent l="0" t="0" r="0" b="0"/>
-            <wp:docPr id="17" name="Picture 17" descr="http://www.silicon-russia.com/wp-content/uploads/2017/01/Screenshot-2017-01-15-21.17.34.png"/>
+            <wp:docPr id="2" name="Picture 2" descr="http://www.silicon-russia.com/wp-content/uploads/2017/01/Screenshot-2017-01-15-21.17.34.png"/>
             <wp:cNvGraphicFramePr>
               <a:graphicFrameLocks xmlns:a="http://schemas.openxmlformats.org/drawingml/2006/main" noChangeAspect="1"/>
             </wp:cNvGraphicFramePr>
@@ -7270,12 +7390,11 @@
         <w:rPr>
           <w:noProof/>
         </w:rPr>
-        <w:lastRenderedPageBreak/>
         <w:drawing>
           <wp:inline distT="0" distB="0" distL="0" distR="0">
             <wp:extent cx="4766945" cy="1191895"/>
             <wp:effectExtent l="0" t="0" r="0" b="0"/>
-            <wp:docPr id="16" name="Picture 16" descr="http://www.silicon-russia.com/wp-content/uploads/2017/01/Screenshot-2017-01-15-21.11.05.png"/>
+            <wp:docPr id="1" name="Picture 1" descr="http://www.silicon-russia.com/wp-content/uploads/2017/01/Screenshot-2017-01-15-21.11.05.png"/>
             <wp:cNvGraphicFramePr>
               <a:graphicFrameLocks xmlns:a="http://schemas.openxmlformats.org/drawingml/2006/main" noChangeAspect="1"/>
             </wp:cNvGraphicFramePr>
@@ -7532,7 +7651,17 @@
           <w:sz w:val="18"/>
           <w:szCs w:val="18"/>
         </w:rPr>
-        <w:t xml:space="preserve"> with the regular seven-segment display output and should be dependent on whether some selected switch or button is pressed. With this setup, when the system clock is turned into slow mode, it will be possible to observe how the processor enters interrupt service </w:t>
+        <w:t xml:space="preserve"> with the regular seven-segment display output and should be dependent on whether some selected switch or button is pressed. With this setup, when the system clock is turned into slow mode, it will be possible to observe how the processor </w:t>
+      </w:r>
+      <w:r>
+        <w:rPr>
+          <w:rFonts w:ascii="Lucida Sans Unicode" w:hAnsi="Lucida Sans Unicode" w:cs="Lucida Sans Unicode"/>
+          <w:color w:val="000000"/>
+          <w:sz w:val="18"/>
+          <w:szCs w:val="18"/>
+        </w:rPr>
+        <w:lastRenderedPageBreak/>
+        <w:t xml:space="preserve">enters interrupt service </w:t>
       </w:r>
       <w:proofErr w:type="spellStart"/>
       <w:r>
@@ -7552,8 +7681,64 @@
           <w:sz w:val="18"/>
           <w:szCs w:val="18"/>
         </w:rPr>
+        <w:t>. For more details about the switchable clock see</w:t>
+      </w:r>
+      <w:r>
+        <w:rPr>
+          <w:rStyle w:val="apple-converted-space"/>
+          <w:rFonts w:ascii="Lucida Sans Unicode" w:hAnsi="Lucida Sans Unicode" w:cs="Lucida Sans Unicode"/>
+          <w:color w:val="000000"/>
+          <w:sz w:val="18"/>
+          <w:szCs w:val="18"/>
+        </w:rPr>
+        <w:t> </w:t>
+      </w:r>
+      <w:proofErr w:type="spellStart"/>
+      <w:r>
+        <w:rPr>
+          <w:rFonts w:ascii="Lucida Sans Unicode" w:hAnsi="Lucida Sans Unicode" w:cs="Lucida Sans Unicode"/>
+          <w:i/>
+          <w:iCs/>
+          <w:color w:val="000000"/>
+          <w:sz w:val="18"/>
+          <w:szCs w:val="18"/>
+        </w:rPr>
+        <w:t>MIPSfpga</w:t>
+      </w:r>
+      <w:proofErr w:type="spellEnd"/>
+      <w:r>
+        <w:rPr>
+          <w:rFonts w:ascii="Lucida Sans Unicode" w:hAnsi="Lucida Sans Unicode" w:cs="Lucida Sans Unicode"/>
+          <w:i/>
+          <w:iCs/>
+          <w:color w:val="000000"/>
+          <w:sz w:val="18"/>
+          <w:szCs w:val="18"/>
+        </w:rPr>
+        <w:t xml:space="preserve"> 2.0 Lab YP2. </w:t>
+      </w:r>
+      <w:proofErr w:type="gramStart"/>
+      <w:r>
+        <w:rPr>
+          <w:rFonts w:ascii="Lucida Sans Unicode" w:hAnsi="Lucida Sans Unicode" w:cs="Lucida Sans Unicode"/>
+          <w:i/>
+          <w:iCs/>
+          <w:color w:val="000000"/>
+          <w:sz w:val="18"/>
+          <w:szCs w:val="18"/>
+        </w:rPr>
+        <w:t>Using switchable clock to observe the CPU cycle-by-cycle</w:t>
+      </w:r>
+      <w:r>
+        <w:rPr>
+          <w:rFonts w:ascii="Lucida Sans Unicode" w:hAnsi="Lucida Sans Unicode" w:cs="Lucida Sans Unicode"/>
+          <w:color w:val="000000"/>
+          <w:sz w:val="18"/>
+          <w:szCs w:val="18"/>
+        </w:rPr>
         <w:t>.</w:t>
       </w:r>
+      <w:proofErr w:type="gramEnd"/>
     </w:p>
     <w:p>
       <w:pPr>
@@ -7898,17 +8083,7 @@
           <w:sz w:val="18"/>
           <w:szCs w:val="18"/>
         </w:rPr>
-        <w:t xml:space="preserve">. Exposing such fields requires only changes in the system RTL </w:t>
-      </w:r>
-      <w:r>
-        <w:rPr>
-          <w:rFonts w:ascii="Lucida Sans Unicode" w:hAnsi="Lucida Sans Unicode" w:cs="Lucida Sans Unicode"/>
-          <w:color w:val="000000"/>
-          <w:sz w:val="18"/>
-          <w:szCs w:val="18"/>
-        </w:rPr>
-        <w:lastRenderedPageBreak/>
-        <w:t>(</w:t>
+        <w:t>. Exposing such fields requires only changes in the system RTL (</w:t>
       </w:r>
       <w:proofErr w:type="spellStart"/>
       <w:r>
@@ -8979,7 +9154,7 @@
       <w:pPr>
         <w:numPr>
           <w:ilvl w:val="0"/>
-          <w:numId w:val="19"/>
+          <w:numId w:val="32"/>
         </w:numPr>
         <w:spacing w:before="100" w:beforeAutospacing="1" w:after="100" w:afterAutospacing="1" w:line="240" w:lineRule="auto"/>
         <w:rPr>
@@ -8998,6 +9173,7 @@
           <w:sz w:val="18"/>
           <w:szCs w:val="18"/>
         </w:rPr>
+        <w:lastRenderedPageBreak/>
         <w:t xml:space="preserve">MIPS32® </w:t>
       </w:r>
       <w:proofErr w:type="spellStart"/>
@@ -9160,7 +9336,7 @@
       <w:pPr>
         <w:numPr>
           <w:ilvl w:val="0"/>
-          <w:numId w:val="19"/>
+          <w:numId w:val="32"/>
         </w:numPr>
         <w:spacing w:before="100" w:beforeAutospacing="1" w:after="100" w:afterAutospacing="1" w:line="240" w:lineRule="auto"/>
         <w:rPr>
@@ -9525,7 +9701,6 @@
           <w:sz w:val="18"/>
           <w:szCs w:val="18"/>
         </w:rPr>
-        <w:lastRenderedPageBreak/>
         <w:t>Review the code of</w:t>
       </w:r>
       <w:r>
@@ -10452,7 +10627,17 @@
           <w:sz w:val="18"/>
           <w:szCs w:val="18"/>
         </w:rPr>
-        <w:t xml:space="preserve">bus. The goal is that the frequency of interrupts can be controlled by the software running on </w:t>
+        <w:t xml:space="preserve">bus. The goal is that the frequency of </w:t>
+      </w:r>
+      <w:r>
+        <w:rPr>
+          <w:rFonts w:ascii="Lucida Sans Unicode" w:hAnsi="Lucida Sans Unicode" w:cs="Lucida Sans Unicode"/>
+          <w:color w:val="000000"/>
+          <w:sz w:val="18"/>
+          <w:szCs w:val="18"/>
+        </w:rPr>
+        <w:lastRenderedPageBreak/>
+        <w:t xml:space="preserve">interrupts can be controlled by the software running on </w:t>
       </w:r>
       <w:proofErr w:type="spellStart"/>
       <w:r>
@@ -10533,7 +10718,7 @@
           <w:sz w:val="18"/>
           <w:szCs w:val="18"/>
         </w:rPr>
-        <w:t>Lab YP2 - Integrating a peripheral: light sensor example</w:t>
+        <w:t>Lab YP3 - Integrating a peripheral: light sensor example</w:t>
       </w:r>
       <w:r>
         <w:rPr>
@@ -10678,7 +10863,6 @@
           <w:sz w:val="18"/>
           <w:szCs w:val="18"/>
         </w:rPr>
-        <w:lastRenderedPageBreak/>
         <w:t xml:space="preserve">An important application of timer interrupts is to facilitate a variant of parallel programming called task switching, or context switching. Context switching is widely used in operating systems, from relatively simple, like </w:t>
       </w:r>
       <w:proofErr w:type="spellStart"/>
@@ -11224,6 +11408,7 @@
           <w:sz w:val="18"/>
           <w:szCs w:val="18"/>
         </w:rPr>
+        <w:lastRenderedPageBreak/>
         <w:t xml:space="preserve">In the latest releases of MIPS32 architecture there are some additional modes: root mode and guest mode. These modes are related to hardware-assisted CPU virtualization, which should not to be confused with the virtual memory feature. The virtual memory is present even in CPU cores without hardware-assisted virtualization, including MIPS </w:t>
       </w:r>
       <w:proofErr w:type="spellStart"/>
@@ -11324,7 +11509,6 @@
           <w:sz w:val="18"/>
           <w:szCs w:val="18"/>
         </w:rPr>
-        <w:lastRenderedPageBreak/>
         <w:t>The processor in user mode can execute only a subset of instructions, has no access to system coprocessor registers, and controlled access to memory locations. This mode is used to run application programs that may be less reliable than the operating system.</w:t>
       </w:r>
     </w:p>
@@ -11372,7 +11556,7 @@
       <w:pPr>
         <w:numPr>
           <w:ilvl w:val="0"/>
-          <w:numId w:val="20"/>
+          <w:numId w:val="33"/>
         </w:numPr>
         <w:spacing w:before="100" w:beforeAutospacing="1" w:after="100" w:afterAutospacing="1" w:line="240" w:lineRule="auto"/>
         <w:rPr>
@@ -11416,7 +11600,7 @@
       <w:pPr>
         <w:numPr>
           <w:ilvl w:val="0"/>
-          <w:numId w:val="20"/>
+          <w:numId w:val="33"/>
         </w:numPr>
         <w:spacing w:before="100" w:beforeAutospacing="1" w:after="100" w:afterAutospacing="1" w:line="240" w:lineRule="auto"/>
         <w:rPr>
@@ -11440,7 +11624,7 @@
       <w:pPr>
         <w:numPr>
           <w:ilvl w:val="0"/>
-          <w:numId w:val="20"/>
+          <w:numId w:val="33"/>
         </w:numPr>
         <w:spacing w:before="100" w:beforeAutospacing="1" w:after="100" w:afterAutospacing="1" w:line="240" w:lineRule="auto"/>
         <w:rPr>
@@ -11464,7 +11648,7 @@
       <w:pPr>
         <w:numPr>
           <w:ilvl w:val="0"/>
-          <w:numId w:val="20"/>
+          <w:numId w:val="33"/>
         </w:numPr>
         <w:spacing w:before="100" w:beforeAutospacing="1" w:after="100" w:afterAutospacing="1" w:line="240" w:lineRule="auto"/>
         <w:rPr>
@@ -11542,7 +11726,7 @@
       <w:pPr>
         <w:numPr>
           <w:ilvl w:val="0"/>
-          <w:numId w:val="20"/>
+          <w:numId w:val="33"/>
         </w:numPr>
         <w:spacing w:before="100" w:beforeAutospacing="1" w:after="100" w:afterAutospacing="1" w:line="240" w:lineRule="auto"/>
         <w:rPr>
@@ -11851,6 +12035,7 @@
           <w:sz w:val="18"/>
           <w:szCs w:val="18"/>
         </w:rPr>
+        <w:lastRenderedPageBreak/>
         <w:t>Study the information about non-</w:t>
       </w:r>
       <w:proofErr w:type="spellStart"/>
@@ -12073,7 +12258,6 @@
           <w:sz w:val="18"/>
           <w:szCs w:val="18"/>
         </w:rPr>
-        <w:lastRenderedPageBreak/>
         <w:t>5.4.2 Investigation: Evaluate the usefulness and applications of Vectored Interrupt (VI) mode in MIPS architecture</w:t>
       </w:r>
     </w:p>
@@ -12802,6 +12986,7 @@
           <w:sz w:val="18"/>
           <w:szCs w:val="18"/>
         </w:rPr>
+        <w:lastRenderedPageBreak/>
         <w:t>MIPSfpga</w:t>
       </w:r>
       <w:proofErr w:type="spellEnd"/>
@@ -12854,7 +13039,6 @@
           <w:sz w:val="18"/>
           <w:szCs w:val="18"/>
         </w:rPr>
-        <w:lastRenderedPageBreak/>
         <w:t>All interrupts are exceptions triggered by changes in external signals, but not all exceptions triggered by changes in external signals are in fact interrupts. There is an exception called Bus Error, which is triggered by a specific AHB-Lite bus response. This exception is also remarkable because it is not always precise, i.e. it may occur with</w:t>
       </w:r>
       <w:r>
@@ -12922,7 +13106,7 @@
       <w:pPr>
         <w:numPr>
           <w:ilvl w:val="0"/>
-          <w:numId w:val="21"/>
+          <w:numId w:val="34"/>
         </w:numPr>
         <w:spacing w:before="100" w:beforeAutospacing="1" w:after="100" w:afterAutospacing="1" w:line="240" w:lineRule="auto"/>
         <w:rPr>
@@ -13145,7 +13329,7 @@
       <w:pPr>
         <w:numPr>
           <w:ilvl w:val="0"/>
-          <w:numId w:val="21"/>
+          <w:numId w:val="34"/>
         </w:numPr>
         <w:spacing w:before="100" w:beforeAutospacing="1" w:after="100" w:afterAutospacing="1" w:line="240" w:lineRule="auto"/>
         <w:rPr>
@@ -13316,7 +13500,7 @@
       <w:pPr>
         <w:numPr>
           <w:ilvl w:val="0"/>
-          <w:numId w:val="21"/>
+          <w:numId w:val="34"/>
         </w:numPr>
         <w:spacing w:before="100" w:beforeAutospacing="1" w:after="100" w:afterAutospacing="1" w:line="240" w:lineRule="auto"/>
         <w:rPr>
@@ -13628,7 +13812,7 @@
           <w:sz w:val="18"/>
           <w:szCs w:val="18"/>
         </w:rPr>
-        <w:t xml:space="preserve"> 2.0. Lab YP5 - The first glance into pipelining</w:t>
+        <w:t xml:space="preserve"> 2.0. Lab YP6 - The first glance into pipelining</w:t>
       </w:r>
       <w:r>
         <w:rPr>
@@ -13638,6 +13822,178 @@
           <w:szCs w:val="18"/>
         </w:rPr>
         <w:t>.</w:t>
+      </w:r>
+    </w:p>
+    <w:p>
+      <w:pPr>
+        <w:pStyle w:val="NormalWeb"/>
+        <w:rPr>
+          <w:rFonts w:ascii="Lucida Sans Unicode" w:hAnsi="Lucida Sans Unicode" w:cs="Lucida Sans Unicode"/>
+          <w:color w:val="000000"/>
+          <w:sz w:val="18"/>
+          <w:szCs w:val="18"/>
+        </w:rPr>
+      </w:pPr>
+      <w:r>
+        <w:rPr>
+          <w:rFonts w:ascii="Lucida Sans Unicode" w:hAnsi="Lucida Sans Unicode" w:cs="Lucida Sans Unicode"/>
+          <w:b/>
+          <w:bCs/>
+          <w:color w:val="000000"/>
+          <w:sz w:val="20"/>
+          <w:szCs w:val="20"/>
+        </w:rPr>
+        <w:t xml:space="preserve">5.6 </w:t>
+      </w:r>
+      <w:proofErr w:type="spellStart"/>
+      <w:r>
+        <w:rPr>
+          <w:rFonts w:ascii="Lucida Sans Unicode" w:hAnsi="Lucida Sans Unicode" w:cs="Lucida Sans Unicode"/>
+          <w:b/>
+          <w:bCs/>
+          <w:color w:val="000000"/>
+          <w:sz w:val="20"/>
+          <w:szCs w:val="20"/>
+        </w:rPr>
+        <w:t>Reimplement</w:t>
+      </w:r>
+      <w:proofErr w:type="spellEnd"/>
+      <w:r>
+        <w:rPr>
+          <w:rFonts w:ascii="Lucida Sans Unicode" w:hAnsi="Lucida Sans Unicode" w:cs="Lucida Sans Unicode"/>
+          <w:b/>
+          <w:bCs/>
+          <w:color w:val="000000"/>
+          <w:sz w:val="20"/>
+          <w:szCs w:val="20"/>
+        </w:rPr>
+        <w:t xml:space="preserve"> the light sensor lab making it interrupt-driven</w:t>
+      </w:r>
+    </w:p>
+    <w:p>
+      <w:pPr>
+        <w:pStyle w:val="NormalWeb"/>
+        <w:rPr>
+          <w:rFonts w:ascii="Lucida Sans Unicode" w:hAnsi="Lucida Sans Unicode" w:cs="Lucida Sans Unicode"/>
+          <w:color w:val="000000"/>
+          <w:sz w:val="18"/>
+          <w:szCs w:val="18"/>
+        </w:rPr>
+      </w:pPr>
+      <w:r>
+        <w:rPr>
+          <w:rFonts w:ascii="Lucida Sans Unicode" w:hAnsi="Lucida Sans Unicode" w:cs="Lucida Sans Unicode"/>
+          <w:color w:val="000000"/>
+          <w:sz w:val="18"/>
+          <w:szCs w:val="18"/>
+        </w:rPr>
+        <w:lastRenderedPageBreak/>
+        <w:t>After going through this lab, go back to the light sensor lab</w:t>
+      </w:r>
+      <w:r>
+        <w:rPr>
+          <w:rStyle w:val="apple-converted-space"/>
+          <w:rFonts w:ascii="Lucida Sans Unicode" w:hAnsi="Lucida Sans Unicode" w:cs="Lucida Sans Unicode"/>
+          <w:color w:val="000000"/>
+          <w:sz w:val="18"/>
+          <w:szCs w:val="18"/>
+        </w:rPr>
+        <w:t> </w:t>
+      </w:r>
+      <w:proofErr w:type="spellStart"/>
+      <w:r>
+        <w:rPr>
+          <w:rFonts w:ascii="Lucida Sans Unicode" w:hAnsi="Lucida Sans Unicode" w:cs="Lucida Sans Unicode"/>
+          <w:i/>
+          <w:iCs/>
+          <w:color w:val="000000"/>
+          <w:sz w:val="18"/>
+          <w:szCs w:val="18"/>
+        </w:rPr>
+        <w:t>MIPSfpga</w:t>
+      </w:r>
+      <w:proofErr w:type="spellEnd"/>
+      <w:r>
+        <w:rPr>
+          <w:rFonts w:ascii="Lucida Sans Unicode" w:hAnsi="Lucida Sans Unicode" w:cs="Lucida Sans Unicode"/>
+          <w:i/>
+          <w:iCs/>
+          <w:color w:val="000000"/>
+          <w:sz w:val="18"/>
+          <w:szCs w:val="18"/>
+        </w:rPr>
+        <w:t xml:space="preserve"> 2.0. Lab YP3 - Integrating a peripheral: the light sensor example</w:t>
+      </w:r>
+      <w:r>
+        <w:rPr>
+          <w:rFonts w:ascii="Lucida Sans Unicode" w:hAnsi="Lucida Sans Unicode" w:cs="Lucida Sans Unicode"/>
+          <w:color w:val="000000"/>
+          <w:sz w:val="18"/>
+          <w:szCs w:val="18"/>
+        </w:rPr>
+        <w:t>) and re-implement it using interrupt-driven approach. Modify the light sensor interfacing module so it issues an interrupt when the measured value changes. Connect the interrupt pin to</w:t>
+      </w:r>
+      <w:r>
+        <w:rPr>
+          <w:rStyle w:val="apple-converted-space"/>
+          <w:rFonts w:ascii="Lucida Sans Unicode" w:hAnsi="Lucida Sans Unicode" w:cs="Lucida Sans Unicode"/>
+          <w:color w:val="000000"/>
+          <w:sz w:val="18"/>
+          <w:szCs w:val="18"/>
+        </w:rPr>
+        <w:t> </w:t>
+      </w:r>
+      <w:proofErr w:type="spellStart"/>
+      <w:r>
+        <w:rPr>
+          <w:rFonts w:ascii="Lucida Sans Unicode" w:hAnsi="Lucida Sans Unicode" w:cs="Lucida Sans Unicode"/>
+          <w:i/>
+          <w:iCs/>
+          <w:color w:val="000000"/>
+          <w:sz w:val="18"/>
+          <w:szCs w:val="18"/>
+        </w:rPr>
+        <w:t>SI_Int</w:t>
+      </w:r>
+      <w:proofErr w:type="spellEnd"/>
+      <w:r>
+        <w:rPr>
+          <w:rStyle w:val="apple-converted-space"/>
+          <w:rFonts w:ascii="Lucida Sans Unicode" w:hAnsi="Lucida Sans Unicode" w:cs="Lucida Sans Unicode"/>
+          <w:color w:val="000000"/>
+          <w:sz w:val="18"/>
+          <w:szCs w:val="18"/>
+        </w:rPr>
+        <w:t> </w:t>
+      </w:r>
+      <w:r>
+        <w:rPr>
+          <w:rFonts w:ascii="Lucida Sans Unicode" w:hAnsi="Lucida Sans Unicode" w:cs="Lucida Sans Unicode"/>
+          <w:color w:val="000000"/>
+          <w:sz w:val="18"/>
+          <w:szCs w:val="18"/>
+        </w:rPr>
+        <w:t xml:space="preserve">signal of MIPS </w:t>
+      </w:r>
+      <w:proofErr w:type="spellStart"/>
+      <w:r>
+        <w:rPr>
+          <w:rFonts w:ascii="Lucida Sans Unicode" w:hAnsi="Lucida Sans Unicode" w:cs="Lucida Sans Unicode"/>
+          <w:color w:val="000000"/>
+          <w:sz w:val="18"/>
+          <w:szCs w:val="18"/>
+        </w:rPr>
+        <w:t>microAptive</w:t>
+      </w:r>
+      <w:proofErr w:type="spellEnd"/>
+      <w:r>
+        <w:rPr>
+          <w:rFonts w:ascii="Lucida Sans Unicode" w:hAnsi="Lucida Sans Unicode" w:cs="Lucida Sans Unicode"/>
+          <w:color w:val="000000"/>
+          <w:sz w:val="18"/>
+          <w:szCs w:val="18"/>
+        </w:rPr>
+        <w:t xml:space="preserve"> UP core. Measure the system performance improvement that comes from offloading input-output to the interrupt service routine.</w:t>
       </w:r>
     </w:p>
     <w:p>
@@ -13680,7 +14036,7 @@
         <w:pStyle w:val="NormalWeb"/>
         <w:numPr>
           <w:ilvl w:val="0"/>
-          <w:numId w:val="22"/>
+          <w:numId w:val="35"/>
         </w:numPr>
         <w:rPr>
           <w:rFonts w:ascii="Lucida Sans Unicode" w:hAnsi="Lucida Sans Unicode" w:cs="Lucida Sans Unicode"/>
@@ -13837,7 +14193,7 @@
         <w:pStyle w:val="NormalWeb"/>
         <w:numPr>
           <w:ilvl w:val="1"/>
-          <w:numId w:val="22"/>
+          <w:numId w:val="35"/>
         </w:numPr>
         <w:rPr>
           <w:rFonts w:ascii="Lucida Sans Unicode" w:hAnsi="Lucida Sans Unicode" w:cs="Lucida Sans Unicode"/>
@@ -13872,7 +14228,7 @@
         <w:pStyle w:val="NormalWeb"/>
         <w:numPr>
           <w:ilvl w:val="1"/>
-          <w:numId w:val="22"/>
+          <w:numId w:val="35"/>
         </w:numPr>
         <w:rPr>
           <w:rFonts w:ascii="Lucida Sans Unicode" w:hAnsi="Lucida Sans Unicode" w:cs="Lucida Sans Unicode"/>
@@ -13906,7 +14262,7 @@
       <w:pPr>
         <w:numPr>
           <w:ilvl w:val="2"/>
-          <w:numId w:val="22"/>
+          <w:numId w:val="35"/>
         </w:numPr>
         <w:spacing w:before="100" w:beforeAutospacing="1" w:after="100" w:afterAutospacing="1" w:line="240" w:lineRule="auto"/>
         <w:rPr>
@@ -13932,7 +14288,7 @@
       <w:pPr>
         <w:numPr>
           <w:ilvl w:val="2"/>
-          <w:numId w:val="22"/>
+          <w:numId w:val="35"/>
         </w:numPr>
         <w:spacing w:before="100" w:beforeAutospacing="1" w:after="100" w:afterAutospacing="1" w:line="240" w:lineRule="auto"/>
         <w:rPr>
@@ -13958,7 +14314,7 @@
       <w:pPr>
         <w:numPr>
           <w:ilvl w:val="2"/>
-          <w:numId w:val="22"/>
+          <w:numId w:val="35"/>
         </w:numPr>
         <w:spacing w:before="100" w:beforeAutospacing="1" w:after="100" w:afterAutospacing="1" w:line="240" w:lineRule="auto"/>
         <w:rPr>
@@ -13984,7 +14340,7 @@
       <w:pPr>
         <w:numPr>
           <w:ilvl w:val="2"/>
-          <w:numId w:val="22"/>
+          <w:numId w:val="35"/>
         </w:numPr>
         <w:spacing w:before="100" w:beforeAutospacing="1" w:after="100" w:afterAutospacing="1" w:line="240" w:lineRule="auto"/>
         <w:rPr>
@@ -14003,7 +14359,6 @@
           <w:sz w:val="18"/>
           <w:szCs w:val="18"/>
         </w:rPr>
-        <w:lastRenderedPageBreak/>
         <w:t>3.3.5 Count/Compare Registers: The On-CPU Timer</w:t>
       </w:r>
     </w:p>
@@ -14011,7 +14366,7 @@
       <w:pPr>
         <w:numPr>
           <w:ilvl w:val="2"/>
-          <w:numId w:val="22"/>
+          <w:numId w:val="35"/>
         </w:numPr>
         <w:spacing w:before="100" w:beforeAutospacing="1" w:after="100" w:afterAutospacing="1" w:line="240" w:lineRule="auto"/>
         <w:rPr>
@@ -14085,7 +14440,7 @@
       <w:pPr>
         <w:numPr>
           <w:ilvl w:val="2"/>
-          <w:numId w:val="22"/>
+          <w:numId w:val="35"/>
         </w:numPr>
         <w:spacing w:before="100" w:beforeAutospacing="1" w:after="100" w:afterAutospacing="1" w:line="240" w:lineRule="auto"/>
         <w:rPr>
@@ -14159,7 +14514,7 @@
       <w:pPr>
         <w:numPr>
           <w:ilvl w:val="2"/>
-          <w:numId w:val="22"/>
+          <w:numId w:val="35"/>
         </w:numPr>
         <w:spacing w:before="100" w:beforeAutospacing="1" w:after="100" w:afterAutospacing="1" w:line="240" w:lineRule="auto"/>
         <w:rPr>
@@ -14210,7 +14565,7 @@
         <w:pStyle w:val="NormalWeb"/>
         <w:numPr>
           <w:ilvl w:val="1"/>
-          <w:numId w:val="22"/>
+          <w:numId w:val="35"/>
         </w:numPr>
         <w:rPr>
           <w:rFonts w:ascii="Lucida Sans Unicode" w:hAnsi="Lucida Sans Unicode" w:cs="Lucida Sans Unicode"/>
@@ -14266,7 +14621,7 @@
         <w:pStyle w:val="NormalWeb"/>
         <w:numPr>
           <w:ilvl w:val="0"/>
-          <w:numId w:val="22"/>
+          <w:numId w:val="35"/>
         </w:numPr>
         <w:rPr>
           <w:rFonts w:ascii="Lucida Sans Unicode" w:hAnsi="Lucida Sans Unicode" w:cs="Lucida Sans Unicode"/>
@@ -14397,7 +14752,7 @@
         <w:pStyle w:val="NormalWeb"/>
         <w:numPr>
           <w:ilvl w:val="0"/>
-          <w:numId w:val="22"/>
+          <w:numId w:val="35"/>
         </w:numPr>
         <w:rPr>
           <w:rFonts w:ascii="Lucida Sans Unicode" w:hAnsi="Lucida Sans Unicode" w:cs="Lucida Sans Unicode"/>
@@ -14455,7 +14810,7 @@
       <w:pPr>
         <w:numPr>
           <w:ilvl w:val="1"/>
-          <w:numId w:val="22"/>
+          <w:numId w:val="35"/>
         </w:numPr>
         <w:spacing w:before="100" w:beforeAutospacing="1" w:after="100" w:afterAutospacing="1" w:line="240" w:lineRule="auto"/>
         <w:rPr>
@@ -14505,7 +14860,7 @@
       <w:pPr>
         <w:numPr>
           <w:ilvl w:val="1"/>
-          <w:numId w:val="22"/>
+          <w:numId w:val="35"/>
         </w:numPr>
         <w:spacing w:before="100" w:beforeAutospacing="1" w:after="100" w:afterAutospacing="1" w:line="240" w:lineRule="auto"/>
         <w:rPr>
@@ -14555,7 +14910,7 @@
       <w:pPr>
         <w:numPr>
           <w:ilvl w:val="1"/>
-          <w:numId w:val="22"/>
+          <w:numId w:val="35"/>
         </w:numPr>
         <w:spacing w:before="100" w:beforeAutospacing="1" w:after="100" w:afterAutospacing="1" w:line="240" w:lineRule="auto"/>
         <w:rPr>
@@ -14723,7 +15078,7 @@
         <w:pStyle w:val="NormalWeb"/>
         <w:numPr>
           <w:ilvl w:val="0"/>
-          <w:numId w:val="22"/>
+          <w:numId w:val="35"/>
         </w:numPr>
         <w:rPr>
           <w:rFonts w:ascii="Lucida Sans Unicode" w:hAnsi="Lucida Sans Unicode" w:cs="Lucida Sans Unicode"/>
@@ -14960,7 +15315,7 @@
         <w:pStyle w:val="NormalWeb"/>
         <w:numPr>
           <w:ilvl w:val="0"/>
-          <w:numId w:val="23"/>
+          <w:numId w:val="36"/>
         </w:numPr>
         <w:rPr>
           <w:rFonts w:ascii="Lucida Sans Unicode" w:hAnsi="Lucida Sans Unicode" w:cs="Lucida Sans Unicode"/>
@@ -14978,6 +15333,7 @@
           <w:sz w:val="18"/>
           <w:szCs w:val="18"/>
         </w:rPr>
+        <w:lastRenderedPageBreak/>
         <w:t>External events</w:t>
       </w:r>
       <w:r>
@@ -14987,7 +15343,7 @@
           <w:sz w:val="18"/>
           <w:szCs w:val="18"/>
         </w:rPr>
-        <w:t xml:space="preserve">: Some event outside the CPU core—that is, from some real “wire” input signal. These are interrupts. (Note: There are some more obscure </w:t>
+        <w:t xml:space="preserve">: Some event outside the CPU core—that is, from some real "wire" input signal. These are interrupts. (Note: There are some more obscure </w:t>
       </w:r>
       <w:proofErr w:type="spellStart"/>
       <w:r>
@@ -15015,7 +15371,7 @@
         <w:pStyle w:val="NormalWeb"/>
         <w:numPr>
           <w:ilvl w:val="0"/>
-          <w:numId w:val="23"/>
+          <w:numId w:val="36"/>
         </w:numPr>
         <w:rPr>
           <w:rFonts w:ascii="Lucida Sans Unicode" w:hAnsi="Lucida Sans Unicode" w:cs="Lucida Sans Unicode"/>
@@ -15071,7 +15427,7 @@
         <w:pStyle w:val="NormalWeb"/>
         <w:numPr>
           <w:ilvl w:val="0"/>
-          <w:numId w:val="23"/>
+          <w:numId w:val="36"/>
         </w:numPr>
         <w:rPr>
           <w:rFonts w:ascii="Lucida Sans Unicode" w:hAnsi="Lucida Sans Unicode" w:cs="Lucida Sans Unicode"/>
@@ -15089,7 +15445,6 @@
           <w:sz w:val="18"/>
           <w:szCs w:val="18"/>
         </w:rPr>
-        <w:lastRenderedPageBreak/>
         <w:t>Other unusual program conditions for the kernel to fix</w:t>
       </w:r>
       <w:r>
@@ -15127,7 +15482,7 @@
         <w:pStyle w:val="NormalWeb"/>
         <w:numPr>
           <w:ilvl w:val="0"/>
-          <w:numId w:val="23"/>
+          <w:numId w:val="36"/>
         </w:numPr>
         <w:rPr>
           <w:rFonts w:ascii="Lucida Sans Unicode" w:hAnsi="Lucida Sans Unicode" w:cs="Lucida Sans Unicode"/>
@@ -15204,7 +15559,7 @@
         <w:pStyle w:val="NormalWeb"/>
         <w:numPr>
           <w:ilvl w:val="0"/>
-          <w:numId w:val="23"/>
+          <w:numId w:val="36"/>
         </w:numPr>
         <w:rPr>
           <w:rFonts w:ascii="Lucida Sans Unicode" w:hAnsi="Lucida Sans Unicode" w:cs="Lucida Sans Unicode"/>
@@ -15259,7 +15614,7 @@
         <w:pStyle w:val="NormalWeb"/>
         <w:numPr>
           <w:ilvl w:val="0"/>
-          <w:numId w:val="23"/>
+          <w:numId w:val="36"/>
         </w:numPr>
         <w:rPr>
           <w:rFonts w:ascii="Lucida Sans Unicode" w:hAnsi="Lucida Sans Unicode" w:cs="Lucida Sans Unicode"/>
@@ -15355,7 +15710,7 @@
       <w:pPr>
         <w:numPr>
           <w:ilvl w:val="0"/>
-          <w:numId w:val="24"/>
+          <w:numId w:val="37"/>
         </w:numPr>
         <w:spacing w:before="100" w:beforeAutospacing="1" w:after="100" w:afterAutospacing="1" w:line="240" w:lineRule="auto"/>
         <w:rPr>
@@ -15419,7 +15774,7 @@
       <w:pPr>
         <w:numPr>
           <w:ilvl w:val="0"/>
-          <w:numId w:val="24"/>
+          <w:numId w:val="37"/>
         </w:numPr>
         <w:spacing w:before="100" w:beforeAutospacing="1" w:after="100" w:afterAutospacing="1" w:line="240" w:lineRule="auto"/>
         <w:rPr>
@@ -15486,7 +15841,7 @@
       <w:pPr>
         <w:numPr>
           <w:ilvl w:val="0"/>
-          <w:numId w:val="24"/>
+          <w:numId w:val="37"/>
         </w:numPr>
         <w:spacing w:before="100" w:beforeAutospacing="1" w:after="100" w:afterAutospacing="1" w:line="240" w:lineRule="auto"/>
         <w:rPr>
@@ -15573,7 +15928,7 @@
       <w:pPr>
         <w:numPr>
           <w:ilvl w:val="0"/>
-          <w:numId w:val="24"/>
+          <w:numId w:val="37"/>
         </w:numPr>
         <w:spacing w:before="100" w:beforeAutospacing="1" w:after="100" w:afterAutospacing="1" w:line="240" w:lineRule="auto"/>
         <w:rPr>
@@ -15590,6 +15945,7 @@
           <w:sz w:val="18"/>
           <w:szCs w:val="18"/>
         </w:rPr>
+        <w:lastRenderedPageBreak/>
         <w:t>The CPU then starts fetching instructions from the exception entry point, and everything else is up to software.</w:t>
       </w:r>
     </w:p>
@@ -15652,7 +16008,7 @@
           <w:sz w:val="18"/>
           <w:szCs w:val="18"/>
         </w:rPr>
-        <w:t xml:space="preserve">The return of control to the exception victim and the change (if required) back from kernel to a lower-privilege level must be done at the same time (“atomically,” in the jargon of computer science). It would be a security </w:t>
+        <w:t xml:space="preserve">The return of control to the exception victim and the change (if required) back from kernel to a lower-privilege level must be done at the same time ("atomically," in the jargon of computer science). It would be a security </w:t>
       </w:r>
       <w:proofErr w:type="gramStart"/>
       <w:r>
@@ -15889,17 +16245,7 @@
           <w:sz w:val="18"/>
           <w:szCs w:val="18"/>
         </w:rPr>
-        <w:t xml:space="preserve">register. On most CPUs you'll find five or six of these are signals from </w:t>
-      </w:r>
-      <w:r>
-        <w:rPr>
-          <w:rFonts w:ascii="Lucida Sans Unicode" w:hAnsi="Lucida Sans Unicode" w:cs="Lucida Sans Unicode"/>
-          <w:color w:val="000000"/>
-          <w:sz w:val="18"/>
-          <w:szCs w:val="18"/>
-        </w:rPr>
-        <w:lastRenderedPageBreak/>
-        <w:t>external logic into the CPU, while two of them are purely software accessible. The on-chip counter/timer (made of the</w:t>
+        <w:t>register. On most CPUs you'll find five or six of these are signals from external logic into the CPU, while two of them are purely software accessible. The on-chip counter/timer (made of the</w:t>
       </w:r>
       <w:r>
         <w:rPr>
@@ -16076,7 +16422,7 @@
       <w:pPr>
         <w:numPr>
           <w:ilvl w:val="0"/>
-          <w:numId w:val="25"/>
+          <w:numId w:val="38"/>
         </w:numPr>
         <w:spacing w:before="100" w:beforeAutospacing="1" w:after="100" w:afterAutospacing="1" w:line="240" w:lineRule="auto"/>
         <w:rPr>
@@ -16153,7 +16499,7 @@
       <w:pPr>
         <w:numPr>
           <w:ilvl w:val="0"/>
-          <w:numId w:val="25"/>
+          <w:numId w:val="38"/>
         </w:numPr>
         <w:spacing w:before="100" w:beforeAutospacing="1" w:after="100" w:afterAutospacing="1" w:line="240" w:lineRule="auto"/>
         <w:rPr>
@@ -16270,7 +16616,7 @@
       <w:pPr>
         <w:numPr>
           <w:ilvl w:val="0"/>
-          <w:numId w:val="25"/>
+          <w:numId w:val="38"/>
         </w:numPr>
         <w:spacing w:before="100" w:beforeAutospacing="1" w:after="100" w:afterAutospacing="1" w:line="240" w:lineRule="auto"/>
         <w:rPr>
@@ -16553,7 +16899,7 @@
           <w:sz w:val="18"/>
           <w:szCs w:val="18"/>
         </w:rPr>
-        <w:t>are helpfully aligned to the same bit positions, in case you want to “and” them together. The software interrupts are at the lowest positions, and the hardware interrupts are arranged in increasing order.</w:t>
+        <w:t>are helpfully aligned to the same bit positions, in case you want to "and" them together. The software interrupts are at the lowest positions, and the hardware interrupts are arranged in increasing order.</w:t>
       </w:r>
     </w:p>
     <w:p>
@@ -16573,7 +16919,17 @@
           <w:sz w:val="18"/>
           <w:szCs w:val="18"/>
         </w:rPr>
-        <w:t>In architectural terms, all interrupts are equal. (Note: That's not quite true in vectored interrupt and “EIC mode,” described in section 5.8.5, but they're not widely used). When an interrupt exception is taken, an older CPU uses the “general” exception entry point—though MIPS 32/64 CPUs and some other modern CPUs offer an optional distinct exception entry point reserved for interrupts, which can save a few cycles. You can select this with the</w:t>
+        <w:t xml:space="preserve">In architectural terms, all interrupts are equal. (Note: That's not quite true in vectored interrupt and "EIC mode," described in section 5.8.5, but they're not widely used). When an interrupt exception is taken, an older CPU uses the "general" exception entry point—though MIPS 32/64 CPUs and some other modern </w:t>
+      </w:r>
+      <w:r>
+        <w:rPr>
+          <w:rFonts w:ascii="Lucida Sans Unicode" w:hAnsi="Lucida Sans Unicode" w:cs="Lucida Sans Unicode"/>
+          <w:color w:val="000000"/>
+          <w:sz w:val="18"/>
+          <w:szCs w:val="18"/>
+        </w:rPr>
+        <w:lastRenderedPageBreak/>
+        <w:t>CPUs offer an optional distinct exception entry point reserved for interrupts, which can save a few cycles. You can select this with the</w:t>
       </w:r>
       <w:r>
         <w:rPr>
@@ -16763,7 +17119,7 @@
         <w:pStyle w:val="NormalWeb"/>
         <w:numPr>
           <w:ilvl w:val="0"/>
-          <w:numId w:val="26"/>
+          <w:numId w:val="39"/>
         </w:numPr>
         <w:rPr>
           <w:rFonts w:ascii="Lucida Sans Unicode" w:hAnsi="Lucida Sans Unicode" w:cs="Lucida Sans Unicode"/>
@@ -16819,7 +17175,7 @@
           <w:sz w:val="18"/>
           <w:szCs w:val="18"/>
         </w:rPr>
-        <w:t>register IP field and logically “and” it with the current interrupt masks in</w:t>
+        <w:t>register IP field and logically "and" it with the current interrupt masks in</w:t>
       </w:r>
       <w:r>
         <w:rPr>
@@ -16867,7 +17223,7 @@
         <w:pStyle w:val="NormalWeb"/>
         <w:numPr>
           <w:ilvl w:val="0"/>
-          <w:numId w:val="26"/>
+          <w:numId w:val="39"/>
         </w:numPr>
         <w:rPr>
           <w:rFonts w:ascii="Lucida Sans Unicode" w:hAnsi="Lucida Sans Unicode" w:cs="Lucida Sans Unicode"/>
@@ -16891,7 +17247,7 @@
         <w:pStyle w:val="NormalWeb"/>
         <w:numPr>
           <w:ilvl w:val="0"/>
-          <w:numId w:val="26"/>
+          <w:numId w:val="39"/>
         </w:numPr>
         <w:rPr>
           <w:rFonts w:ascii="Lucida Sans Unicode" w:hAnsi="Lucida Sans Unicode" w:cs="Lucida Sans Unicode"/>
@@ -16998,7 +17354,7 @@
         <w:pStyle w:val="NormalWeb"/>
         <w:numPr>
           <w:ilvl w:val="0"/>
-          <w:numId w:val="26"/>
+          <w:numId w:val="39"/>
         </w:numPr>
         <w:rPr>
           <w:rFonts w:ascii="Lucida Sans Unicode" w:hAnsi="Lucida Sans Unicode" w:cs="Lucida Sans Unicode"/>
@@ -17075,7 +17431,7 @@
         <w:pStyle w:val="NormalWeb"/>
         <w:numPr>
           <w:ilvl w:val="0"/>
-          <w:numId w:val="26"/>
+          <w:numId w:val="39"/>
         </w:numPr>
         <w:rPr>
           <w:rFonts w:ascii="Lucida Sans Unicode" w:hAnsi="Lucida Sans Unicode" w:cs="Lucida Sans Unicode"/>
@@ -17099,7 +17455,7 @@
         <w:pStyle w:val="NormalWeb"/>
         <w:numPr>
           <w:ilvl w:val="0"/>
-          <w:numId w:val="26"/>
+          <w:numId w:val="39"/>
         </w:numPr>
         <w:rPr>
           <w:rFonts w:ascii="Lucida Sans Unicode" w:hAnsi="Lucida Sans Unicode" w:cs="Lucida Sans Unicode"/>
@@ -17115,7 +17471,6 @@
           <w:sz w:val="18"/>
           <w:szCs w:val="18"/>
         </w:rPr>
-        <w:lastRenderedPageBreak/>
         <w:t>Now change your CPU state to that appropriate to the higher-level part of the interrupt handler, where typically some nested interrupts and exceptions are permitted.</w:t>
       </w:r>
     </w:p>
@@ -17291,7 +17646,7 @@
         <w:pStyle w:val="NormalWeb"/>
         <w:numPr>
           <w:ilvl w:val="0"/>
-          <w:numId w:val="26"/>
+          <w:numId w:val="39"/>
         </w:numPr>
         <w:rPr>
           <w:rFonts w:ascii="Lucida Sans Unicode" w:hAnsi="Lucida Sans Unicode" w:cs="Lucida Sans Unicode"/>
@@ -17315,7 +17670,7 @@
         <w:pStyle w:val="NormalWeb"/>
         <w:numPr>
           <w:ilvl w:val="0"/>
-          <w:numId w:val="26"/>
+          <w:numId w:val="39"/>
         </w:numPr>
         <w:rPr>
           <w:rFonts w:ascii="Lucida Sans Unicode" w:hAnsi="Lucida Sans Unicode" w:cs="Lucida Sans Unicode"/>
@@ -17484,7 +17839,7 @@
           <w:sz w:val="18"/>
           <w:szCs w:val="18"/>
         </w:rPr>
-        <w:t>, you need to be careful about changes whose effect is delayed due to the operation of the pipeline — “CP0 hazards.” See section 3.4 for more details and how to program around the hazards.</w:t>
+        <w:t>, you need to be careful about changes whose effect is delayed due to the operation of the pipeline — "CP0 hazards." See section 3.4 for more details and how to program around the hazards.</w:t>
       </w:r>
     </w:p>
     <w:p>
@@ -17628,6 +17983,7 @@
           <w:sz w:val="18"/>
           <w:szCs w:val="18"/>
         </w:rPr>
+        <w:lastRenderedPageBreak/>
         <w:t>Use this attribute to indicate that the specified function is an interrupt handler. The compiler generates function entry and exit sequences suitable for use in an interrupt handler when this attribute is present. An optional argument is supported for the interrupt attribute which allows the interrupt mode to be described. By default GCC assumes the external interrupt controller (EIC) mode is in use, this can be explicitly set using</w:t>
       </w:r>
       <w:r>
@@ -17810,7 +18166,6 @@
           <w:sz w:val="18"/>
           <w:szCs w:val="18"/>
         </w:rPr>
-        <w:lastRenderedPageBreak/>
         <w:t xml:space="preserve">Keep interrupts masked for the whole function. Without this attribute, GCC tries to </w:t>
       </w:r>
       <w:proofErr w:type="spellStart"/>
@@ -18986,6 +19341,119 @@
 <file path=word/numbering.xml><?xml version="1.0" encoding="utf-8"?>
 <w:numbering xmlns:wpc="http://schemas.microsoft.com/office/word/2010/wordprocessingCanvas" xmlns:mc="http://schemas.openxmlformats.org/markup-compatibility/2006" xmlns:o="urn:schemas-microsoft-com:office:office" xmlns:r="http://schemas.openxmlformats.org/officeDocument/2006/relationships" xmlns:m="http://schemas.openxmlformats.org/officeDocument/2006/math" xmlns:v="urn:schemas-microsoft-com:vml" xmlns:wp14="http://schemas.microsoft.com/office/word/2010/wordprocessingDrawing" xmlns:wp="http://schemas.openxmlformats.org/drawingml/2006/wordprocessingDrawing" xmlns:w10="urn:schemas-microsoft-com:office:word" xmlns:w="http://schemas.openxmlformats.org/wordprocessingml/2006/main" xmlns:w14="http://schemas.microsoft.com/office/word/2010/wordml" xmlns:wpg="http://schemas.microsoft.com/office/word/2010/wordprocessingGroup" xmlns:wpi="http://schemas.microsoft.com/office/word/2010/wordprocessingInk" xmlns:wne="http://schemas.microsoft.com/office/word/2006/wordml" xmlns:wps="http://schemas.microsoft.com/office/word/2010/wordprocessingShape" mc:Ignorable="w14 wp14">
   <w:abstractNum w:abstractNumId="0">
+    <w:nsid w:val="04C53B25"/>
+    <w:multiLevelType w:val="multilevel"/>
+    <w:tmpl w:val="6D3060F2"/>
+    <w:lvl w:ilvl="0">
+      <w:start w:val="1"/>
+      <w:numFmt w:val="decimal"/>
+      <w:lvlText w:val="%1."/>
+      <w:lvlJc w:val="left"/>
+      <w:pPr>
+        <w:tabs>
+          <w:tab w:val="num" w:pos="720"/>
+        </w:tabs>
+        <w:ind w:left="720" w:hanging="360"/>
+      </w:pPr>
+    </w:lvl>
+    <w:lvl w:ilvl="1" w:tentative="1">
+      <w:start w:val="1"/>
+      <w:numFmt w:val="decimal"/>
+      <w:lvlText w:val="%2."/>
+      <w:lvlJc w:val="left"/>
+      <w:pPr>
+        <w:tabs>
+          <w:tab w:val="num" w:pos="1440"/>
+        </w:tabs>
+        <w:ind w:left="1440" w:hanging="360"/>
+      </w:pPr>
+    </w:lvl>
+    <w:lvl w:ilvl="2" w:tentative="1">
+      <w:start w:val="1"/>
+      <w:numFmt w:val="decimal"/>
+      <w:lvlText w:val="%3."/>
+      <w:lvlJc w:val="left"/>
+      <w:pPr>
+        <w:tabs>
+          <w:tab w:val="num" w:pos="2160"/>
+        </w:tabs>
+        <w:ind w:left="2160" w:hanging="360"/>
+      </w:pPr>
+    </w:lvl>
+    <w:lvl w:ilvl="3" w:tentative="1">
+      <w:start w:val="1"/>
+      <w:numFmt w:val="decimal"/>
+      <w:lvlText w:val="%4."/>
+      <w:lvlJc w:val="left"/>
+      <w:pPr>
+        <w:tabs>
+          <w:tab w:val="num" w:pos="2880"/>
+        </w:tabs>
+        <w:ind w:left="2880" w:hanging="360"/>
+      </w:pPr>
+    </w:lvl>
+    <w:lvl w:ilvl="4" w:tentative="1">
+      <w:start w:val="1"/>
+      <w:numFmt w:val="decimal"/>
+      <w:lvlText w:val="%5."/>
+      <w:lvlJc w:val="left"/>
+      <w:pPr>
+        <w:tabs>
+          <w:tab w:val="num" w:pos="3600"/>
+        </w:tabs>
+        <w:ind w:left="3600" w:hanging="360"/>
+      </w:pPr>
+    </w:lvl>
+    <w:lvl w:ilvl="5" w:tentative="1">
+      <w:start w:val="1"/>
+      <w:numFmt w:val="decimal"/>
+      <w:lvlText w:val="%6."/>
+      <w:lvlJc w:val="left"/>
+      <w:pPr>
+        <w:tabs>
+          <w:tab w:val="num" w:pos="4320"/>
+        </w:tabs>
+        <w:ind w:left="4320" w:hanging="360"/>
+      </w:pPr>
+    </w:lvl>
+    <w:lvl w:ilvl="6" w:tentative="1">
+      <w:start w:val="1"/>
+      <w:numFmt w:val="decimal"/>
+      <w:lvlText w:val="%7."/>
+      <w:lvlJc w:val="left"/>
+      <w:pPr>
+        <w:tabs>
+          <w:tab w:val="num" w:pos="5040"/>
+        </w:tabs>
+        <w:ind w:left="5040" w:hanging="360"/>
+      </w:pPr>
+    </w:lvl>
+    <w:lvl w:ilvl="7" w:tentative="1">
+      <w:start w:val="1"/>
+      <w:numFmt w:val="decimal"/>
+      <w:lvlText w:val="%8."/>
+      <w:lvlJc w:val="left"/>
+      <w:pPr>
+        <w:tabs>
+          <w:tab w:val="num" w:pos="5760"/>
+        </w:tabs>
+        <w:ind w:left="5760" w:hanging="360"/>
+      </w:pPr>
+    </w:lvl>
+    <w:lvl w:ilvl="8" w:tentative="1">
+      <w:start w:val="1"/>
+      <w:numFmt w:val="decimal"/>
+      <w:lvlText w:val="%9."/>
+      <w:lvlJc w:val="left"/>
+      <w:pPr>
+        <w:tabs>
+          <w:tab w:val="num" w:pos="6480"/>
+        </w:tabs>
+        <w:ind w:left="6480" w:hanging="360"/>
+      </w:pPr>
+    </w:lvl>
+  </w:abstractNum>
+  <w:abstractNum w:abstractNumId="1">
     <w:nsid w:val="07114845"/>
     <w:multiLevelType w:val="multilevel"/>
     <w:tmpl w:val="629A0C92"/>
@@ -19098,7 +19566,120 @@
       </w:pPr>
     </w:lvl>
   </w:abstractNum>
-  <w:abstractNum w:abstractNumId="1">
+  <w:abstractNum w:abstractNumId="2">
+    <w:nsid w:val="088163E6"/>
+    <w:multiLevelType w:val="multilevel"/>
+    <w:tmpl w:val="71F2CA60"/>
+    <w:lvl w:ilvl="0">
+      <w:start w:val="1"/>
+      <w:numFmt w:val="decimal"/>
+      <w:lvlText w:val="%1."/>
+      <w:lvlJc w:val="left"/>
+      <w:pPr>
+        <w:tabs>
+          <w:tab w:val="num" w:pos="720"/>
+        </w:tabs>
+        <w:ind w:left="720" w:hanging="360"/>
+      </w:pPr>
+    </w:lvl>
+    <w:lvl w:ilvl="1" w:tentative="1">
+      <w:start w:val="1"/>
+      <w:numFmt w:val="decimal"/>
+      <w:lvlText w:val="%2."/>
+      <w:lvlJc w:val="left"/>
+      <w:pPr>
+        <w:tabs>
+          <w:tab w:val="num" w:pos="1440"/>
+        </w:tabs>
+        <w:ind w:left="1440" w:hanging="360"/>
+      </w:pPr>
+    </w:lvl>
+    <w:lvl w:ilvl="2" w:tentative="1">
+      <w:start w:val="1"/>
+      <w:numFmt w:val="decimal"/>
+      <w:lvlText w:val="%3."/>
+      <w:lvlJc w:val="left"/>
+      <w:pPr>
+        <w:tabs>
+          <w:tab w:val="num" w:pos="2160"/>
+        </w:tabs>
+        <w:ind w:left="2160" w:hanging="360"/>
+      </w:pPr>
+    </w:lvl>
+    <w:lvl w:ilvl="3" w:tentative="1">
+      <w:start w:val="1"/>
+      <w:numFmt w:val="decimal"/>
+      <w:lvlText w:val="%4."/>
+      <w:lvlJc w:val="left"/>
+      <w:pPr>
+        <w:tabs>
+          <w:tab w:val="num" w:pos="2880"/>
+        </w:tabs>
+        <w:ind w:left="2880" w:hanging="360"/>
+      </w:pPr>
+    </w:lvl>
+    <w:lvl w:ilvl="4" w:tentative="1">
+      <w:start w:val="1"/>
+      <w:numFmt w:val="decimal"/>
+      <w:lvlText w:val="%5."/>
+      <w:lvlJc w:val="left"/>
+      <w:pPr>
+        <w:tabs>
+          <w:tab w:val="num" w:pos="3600"/>
+        </w:tabs>
+        <w:ind w:left="3600" w:hanging="360"/>
+      </w:pPr>
+    </w:lvl>
+    <w:lvl w:ilvl="5" w:tentative="1">
+      <w:start w:val="1"/>
+      <w:numFmt w:val="decimal"/>
+      <w:lvlText w:val="%6."/>
+      <w:lvlJc w:val="left"/>
+      <w:pPr>
+        <w:tabs>
+          <w:tab w:val="num" w:pos="4320"/>
+        </w:tabs>
+        <w:ind w:left="4320" w:hanging="360"/>
+      </w:pPr>
+    </w:lvl>
+    <w:lvl w:ilvl="6" w:tentative="1">
+      <w:start w:val="1"/>
+      <w:numFmt w:val="decimal"/>
+      <w:lvlText w:val="%7."/>
+      <w:lvlJc w:val="left"/>
+      <w:pPr>
+        <w:tabs>
+          <w:tab w:val="num" w:pos="5040"/>
+        </w:tabs>
+        <w:ind w:left="5040" w:hanging="360"/>
+      </w:pPr>
+    </w:lvl>
+    <w:lvl w:ilvl="7" w:tentative="1">
+      <w:start w:val="1"/>
+      <w:numFmt w:val="decimal"/>
+      <w:lvlText w:val="%8."/>
+      <w:lvlJc w:val="left"/>
+      <w:pPr>
+        <w:tabs>
+          <w:tab w:val="num" w:pos="5760"/>
+        </w:tabs>
+        <w:ind w:left="5760" w:hanging="360"/>
+      </w:pPr>
+    </w:lvl>
+    <w:lvl w:ilvl="8" w:tentative="1">
+      <w:start w:val="1"/>
+      <w:numFmt w:val="decimal"/>
+      <w:lvlText w:val="%9."/>
+      <w:lvlJc w:val="left"/>
+      <w:pPr>
+        <w:tabs>
+          <w:tab w:val="num" w:pos="6480"/>
+        </w:tabs>
+        <w:ind w:left="6480" w:hanging="360"/>
+      </w:pPr>
+    </w:lvl>
+  </w:abstractNum>
+  <w:abstractNum w:abstractNumId="3">
     <w:nsid w:val="08D75BAD"/>
     <w:multiLevelType w:val="multilevel"/>
     <w:tmpl w:val="656AEC2E"/>
@@ -19247,7 +19828,7 @@
       </w:rPr>
     </w:lvl>
   </w:abstractNum>
-  <w:abstractNum w:abstractNumId="2">
+  <w:abstractNum w:abstractNumId="4">
     <w:nsid w:val="098616E1"/>
     <w:multiLevelType w:val="multilevel"/>
     <w:tmpl w:val="F7343B62"/>
@@ -19396,7 +19977,7 @@
       </w:rPr>
     </w:lvl>
   </w:abstractNum>
-  <w:abstractNum w:abstractNumId="3">
+  <w:abstractNum w:abstractNumId="5">
     <w:nsid w:val="0B3B79B1"/>
     <w:multiLevelType w:val="multilevel"/>
     <w:tmpl w:val="A51EEFDC"/>
@@ -19545,7 +20126,7 @@
       </w:rPr>
     </w:lvl>
   </w:abstractNum>
-  <w:abstractNum w:abstractNumId="4">
+  <w:abstractNum w:abstractNumId="6">
     <w:nsid w:val="0EA15E5A"/>
     <w:multiLevelType w:val="multilevel"/>
     <w:tmpl w:val="EF7620A4"/>
@@ -19694,7 +20275,269 @@
       </w:rPr>
     </w:lvl>
   </w:abstractNum>
-  <w:abstractNum w:abstractNumId="5">
+  <w:abstractNum w:abstractNumId="7">
+    <w:nsid w:val="13A019CD"/>
+    <w:multiLevelType w:val="multilevel"/>
+    <w:tmpl w:val="024ECB1C"/>
+    <w:lvl w:ilvl="0">
+      <w:start w:val="1"/>
+      <w:numFmt w:val="bullet"/>
+      <w:lvlText w:val=""/>
+      <w:lvlJc w:val="left"/>
+      <w:pPr>
+        <w:tabs>
+          <w:tab w:val="num" w:pos="720"/>
+        </w:tabs>
+        <w:ind w:left="720" w:hanging="360"/>
+      </w:pPr>
+      <w:rPr>
+        <w:rFonts w:ascii="Symbol" w:hAnsi="Symbol" w:hint="default"/>
+        <w:sz w:val="20"/>
+      </w:rPr>
+    </w:lvl>
+    <w:lvl w:ilvl="1">
+      <w:start w:val="1"/>
+      <w:numFmt w:val="bullet"/>
+      <w:lvlText w:val="o"/>
+      <w:lvlJc w:val="left"/>
+      <w:pPr>
+        <w:tabs>
+          <w:tab w:val="num" w:pos="1440"/>
+        </w:tabs>
+        <w:ind w:left="1440" w:hanging="360"/>
+      </w:pPr>
+      <w:rPr>
+        <w:rFonts w:ascii="Courier New" w:hAnsi="Courier New" w:hint="default"/>
+        <w:sz w:val="20"/>
+      </w:rPr>
+    </w:lvl>
+    <w:lvl w:ilvl="2">
+      <w:start w:val="1"/>
+      <w:numFmt w:val="bullet"/>
+      <w:lvlText w:val=""/>
+      <w:lvlJc w:val="left"/>
+      <w:pPr>
+        <w:tabs>
+          <w:tab w:val="num" w:pos="2160"/>
+        </w:tabs>
+        <w:ind w:left="2160" w:hanging="360"/>
+      </w:pPr>
+      <w:rPr>
+        <w:rFonts w:ascii="Wingdings" w:hAnsi="Wingdings" w:hint="default"/>
+        <w:sz w:val="20"/>
+      </w:rPr>
+    </w:lvl>
+    <w:lvl w:ilvl="3" w:tentative="1">
+      <w:start w:val="1"/>
+      <w:numFmt w:val="bullet"/>
+      <w:lvlText w:val=""/>
+      <w:lvlJc w:val="left"/>
+      <w:pPr>
+        <w:tabs>
+          <w:tab w:val="num" w:pos="2880"/>
+        </w:tabs>
+        <w:ind w:left="2880" w:hanging="360"/>
+      </w:pPr>
+      <w:rPr>
+        <w:rFonts w:ascii="Wingdings" w:hAnsi="Wingdings" w:hint="default"/>
+        <w:sz w:val="20"/>
+      </w:rPr>
+    </w:lvl>
+    <w:lvl w:ilvl="4" w:tentative="1">
+      <w:start w:val="1"/>
+      <w:numFmt w:val="bullet"/>
+      <w:lvlText w:val=""/>
+      <w:lvlJc w:val="left"/>
+      <w:pPr>
+        <w:tabs>
+          <w:tab w:val="num" w:pos="3600"/>
+        </w:tabs>
+        <w:ind w:left="3600" w:hanging="360"/>
+      </w:pPr>
+      <w:rPr>
+        <w:rFonts w:ascii="Wingdings" w:hAnsi="Wingdings" w:hint="default"/>
+        <w:sz w:val="20"/>
+      </w:rPr>
+    </w:lvl>
+    <w:lvl w:ilvl="5" w:tentative="1">
+      <w:start w:val="1"/>
+      <w:numFmt w:val="bullet"/>
+      <w:lvlText w:val=""/>
+      <w:lvlJc w:val="left"/>
+      <w:pPr>
+        <w:tabs>
+          <w:tab w:val="num" w:pos="4320"/>
+        </w:tabs>
+        <w:ind w:left="4320" w:hanging="360"/>
+      </w:pPr>
+      <w:rPr>
+        <w:rFonts w:ascii="Wingdings" w:hAnsi="Wingdings" w:hint="default"/>
+        <w:sz w:val="20"/>
+      </w:rPr>
+    </w:lvl>
+    <w:lvl w:ilvl="6" w:tentative="1">
+      <w:start w:val="1"/>
+      <w:numFmt w:val="bullet"/>
+      <w:lvlText w:val=""/>
+      <w:lvlJc w:val="left"/>
+      <w:pPr>
+        <w:tabs>
+          <w:tab w:val="num" w:pos="5040"/>
+        </w:tabs>
+        <w:ind w:left="5040" w:hanging="360"/>
+      </w:pPr>
+      <w:rPr>
+        <w:rFonts w:ascii="Wingdings" w:hAnsi="Wingdings" w:hint="default"/>
+        <w:sz w:val="20"/>
+      </w:rPr>
+    </w:lvl>
+    <w:lvl w:ilvl="7" w:tentative="1">
+      <w:start w:val="1"/>
+      <w:numFmt w:val="bullet"/>
+      <w:lvlText w:val=""/>
+      <w:lvlJc w:val="left"/>
+      <w:pPr>
+        <w:tabs>
+          <w:tab w:val="num" w:pos="5760"/>
+        </w:tabs>
+        <w:ind w:left="5760" w:hanging="360"/>
+      </w:pPr>
+      <w:rPr>
+        <w:rFonts w:ascii="Wingdings" w:hAnsi="Wingdings" w:hint="default"/>
+        <w:sz w:val="20"/>
+      </w:rPr>
+    </w:lvl>
+    <w:lvl w:ilvl="8" w:tentative="1">
+      <w:start w:val="1"/>
+      <w:numFmt w:val="bullet"/>
+      <w:lvlText w:val=""/>
+      <w:lvlJc w:val="left"/>
+      <w:pPr>
+        <w:tabs>
+          <w:tab w:val="num" w:pos="6480"/>
+        </w:tabs>
+        <w:ind w:left="6480" w:hanging="360"/>
+      </w:pPr>
+      <w:rPr>
+        <w:rFonts w:ascii="Wingdings" w:hAnsi="Wingdings" w:hint="default"/>
+        <w:sz w:val="20"/>
+      </w:rPr>
+    </w:lvl>
+  </w:abstractNum>
+  <w:abstractNum w:abstractNumId="8">
+    <w:nsid w:val="1834347F"/>
+    <w:multiLevelType w:val="multilevel"/>
+    <w:tmpl w:val="76146A48"/>
+    <w:lvl w:ilvl="0">
+      <w:start w:val="1"/>
+      <w:numFmt w:val="decimal"/>
+      <w:lvlText w:val="%1."/>
+      <w:lvlJc w:val="left"/>
+      <w:pPr>
+        <w:tabs>
+          <w:tab w:val="num" w:pos="720"/>
+        </w:tabs>
+        <w:ind w:left="720" w:hanging="360"/>
+      </w:pPr>
+    </w:lvl>
+    <w:lvl w:ilvl="1" w:tentative="1">
+      <w:start w:val="1"/>
+      <w:numFmt w:val="decimal"/>
+      <w:lvlText w:val="%2."/>
+      <w:lvlJc w:val="left"/>
+      <w:pPr>
+        <w:tabs>
+          <w:tab w:val="num" w:pos="1440"/>
+        </w:tabs>
+        <w:ind w:left="1440" w:hanging="360"/>
+      </w:pPr>
+    </w:lvl>
+    <w:lvl w:ilvl="2" w:tentative="1">
+      <w:start w:val="1"/>
+      <w:numFmt w:val="decimal"/>
+      <w:lvlText w:val="%3."/>
+      <w:lvlJc w:val="left"/>
+      <w:pPr>
+        <w:tabs>
+          <w:tab w:val="num" w:pos="2160"/>
+        </w:tabs>
+        <w:ind w:left="2160" w:hanging="360"/>
+      </w:pPr>
+    </w:lvl>
+    <w:lvl w:ilvl="3" w:tentative="1">
+      <w:start w:val="1"/>
+      <w:numFmt w:val="decimal"/>
+      <w:lvlText w:val="%4."/>
+      <w:lvlJc w:val="left"/>
+      <w:pPr>
+        <w:tabs>
+          <w:tab w:val="num" w:pos="2880"/>
+        </w:tabs>
+        <w:ind w:left="2880" w:hanging="360"/>
+      </w:pPr>
+    </w:lvl>
+    <w:lvl w:ilvl="4" w:tentative="1">
+      <w:start w:val="1"/>
+      <w:numFmt w:val="decimal"/>
+      <w:lvlText w:val="%5."/>
+      <w:lvlJc w:val="left"/>
+      <w:pPr>
+        <w:tabs>
+          <w:tab w:val="num" w:pos="3600"/>
+        </w:tabs>
+        <w:ind w:left="3600" w:hanging="360"/>
+      </w:pPr>
+    </w:lvl>
+    <w:lvl w:ilvl="5" w:tentative="1">
+      <w:start w:val="1"/>
+      <w:numFmt w:val="decimal"/>
+      <w:lvlText w:val="%6."/>
+      <w:lvlJc w:val="left"/>
+      <w:pPr>
+        <w:tabs>
+          <w:tab w:val="num" w:pos="4320"/>
+        </w:tabs>
+        <w:ind w:left="4320" w:hanging="360"/>
+      </w:pPr>
+    </w:lvl>
+    <w:lvl w:ilvl="6" w:tentative="1">
+      <w:start w:val="1"/>
+      <w:numFmt w:val="decimal"/>
+      <w:lvlText w:val="%7."/>
+      <w:lvlJc w:val="left"/>
+      <w:pPr>
+        <w:tabs>
+          <w:tab w:val="num" w:pos="5040"/>
+        </w:tabs>
+        <w:ind w:left="5040" w:hanging="360"/>
+      </w:pPr>
+    </w:lvl>
+    <w:lvl w:ilvl="7" w:tentative="1">
+      <w:start w:val="1"/>
+      <w:numFmt w:val="decimal"/>
+      <w:lvlText w:val="%8."/>
+      <w:lvlJc w:val="left"/>
+      <w:pPr>
+        <w:tabs>
+          <w:tab w:val="num" w:pos="5760"/>
+        </w:tabs>
+        <w:ind w:left="5760" w:hanging="360"/>
+      </w:pPr>
+    </w:lvl>
+    <w:lvl w:ilvl="8" w:tentative="1">
+      <w:start w:val="1"/>
+      <w:numFmt w:val="decimal"/>
+      <w:lvlText w:val="%9."/>
+      <w:lvlJc w:val="left"/>
+      <w:pPr>
+        <w:tabs>
+          <w:tab w:val="num" w:pos="6480"/>
+        </w:tabs>
+        <w:ind w:left="6480" w:hanging="360"/>
+      </w:pPr>
+    </w:lvl>
+  </w:abstractNum>
+  <w:abstractNum w:abstractNumId="9">
     <w:nsid w:val="1D9B6D95"/>
     <w:multiLevelType w:val="multilevel"/>
     <w:tmpl w:val="9DA2BE08"/>
@@ -19843,7 +20686,7 @@
       </w:rPr>
     </w:lvl>
   </w:abstractNum>
-  <w:abstractNum w:abstractNumId="6">
+  <w:abstractNum w:abstractNumId="10">
     <w:nsid w:val="231C1CA3"/>
     <w:multiLevelType w:val="multilevel"/>
     <w:tmpl w:val="B728FC38"/>
@@ -19992,7 +20835,7 @@
       </w:rPr>
     </w:lvl>
   </w:abstractNum>
-  <w:abstractNum w:abstractNumId="7">
+  <w:abstractNum w:abstractNumId="11">
     <w:nsid w:val="254F0322"/>
     <w:multiLevelType w:val="multilevel"/>
     <w:tmpl w:val="D44C0BAC"/>
@@ -20141,7 +20984,7 @@
       </w:rPr>
     </w:lvl>
   </w:abstractNum>
-  <w:abstractNum w:abstractNumId="8">
+  <w:abstractNum w:abstractNumId="12">
     <w:nsid w:val="2C2F35C6"/>
     <w:multiLevelType w:val="multilevel"/>
     <w:tmpl w:val="69E4D908"/>
@@ -20254,7 +21097,7 @@
       </w:pPr>
     </w:lvl>
   </w:abstractNum>
-  <w:abstractNum w:abstractNumId="9">
+  <w:abstractNum w:abstractNumId="13">
     <w:nsid w:val="347F2132"/>
     <w:multiLevelType w:val="multilevel"/>
     <w:tmpl w:val="6D3AA4DE"/>
@@ -20367,7 +21210,305 @@
       </w:pPr>
     </w:lvl>
   </w:abstractNum>
-  <w:abstractNum w:abstractNumId="10">
+  <w:abstractNum w:abstractNumId="14">
+    <w:nsid w:val="354B2B06"/>
+    <w:multiLevelType w:val="multilevel"/>
+    <w:tmpl w:val="91BC3CE0"/>
+    <w:lvl w:ilvl="0">
+      <w:start w:val="1"/>
+      <w:numFmt w:val="bullet"/>
+      <w:lvlText w:val=""/>
+      <w:lvlJc w:val="left"/>
+      <w:pPr>
+        <w:tabs>
+          <w:tab w:val="num" w:pos="720"/>
+        </w:tabs>
+        <w:ind w:left="720" w:hanging="360"/>
+      </w:pPr>
+      <w:rPr>
+        <w:rFonts w:ascii="Symbol" w:hAnsi="Symbol" w:hint="default"/>
+        <w:sz w:val="20"/>
+      </w:rPr>
+    </w:lvl>
+    <w:lvl w:ilvl="1" w:tentative="1">
+      <w:start w:val="1"/>
+      <w:numFmt w:val="bullet"/>
+      <w:lvlText w:val="o"/>
+      <w:lvlJc w:val="left"/>
+      <w:pPr>
+        <w:tabs>
+          <w:tab w:val="num" w:pos="1440"/>
+        </w:tabs>
+        <w:ind w:left="1440" w:hanging="360"/>
+      </w:pPr>
+      <w:rPr>
+        <w:rFonts w:ascii="Courier New" w:hAnsi="Courier New" w:hint="default"/>
+        <w:sz w:val="20"/>
+      </w:rPr>
+    </w:lvl>
+    <w:lvl w:ilvl="2" w:tentative="1">
+      <w:start w:val="1"/>
+      <w:numFmt w:val="bullet"/>
+      <w:lvlText w:val=""/>
+      <w:lvlJc w:val="left"/>
+      <w:pPr>
+        <w:tabs>
+          <w:tab w:val="num" w:pos="2160"/>
+        </w:tabs>
+        <w:ind w:left="2160" w:hanging="360"/>
+      </w:pPr>
+      <w:rPr>
+        <w:rFonts w:ascii="Wingdings" w:hAnsi="Wingdings" w:hint="default"/>
+        <w:sz w:val="20"/>
+      </w:rPr>
+    </w:lvl>
+    <w:lvl w:ilvl="3" w:tentative="1">
+      <w:start w:val="1"/>
+      <w:numFmt w:val="bullet"/>
+      <w:lvlText w:val=""/>
+      <w:lvlJc w:val="left"/>
+      <w:pPr>
+        <w:tabs>
+          <w:tab w:val="num" w:pos="2880"/>
+        </w:tabs>
+        <w:ind w:left="2880" w:hanging="360"/>
+      </w:pPr>
+      <w:rPr>
+        <w:rFonts w:ascii="Wingdings" w:hAnsi="Wingdings" w:hint="default"/>
+        <w:sz w:val="20"/>
+      </w:rPr>
+    </w:lvl>
+    <w:lvl w:ilvl="4" w:tentative="1">
+      <w:start w:val="1"/>
+      <w:numFmt w:val="bullet"/>
+      <w:lvlText w:val=""/>
+      <w:lvlJc w:val="left"/>
+      <w:pPr>
+        <w:tabs>
+          <w:tab w:val="num" w:pos="3600"/>
+        </w:tabs>
+        <w:ind w:left="3600" w:hanging="360"/>
+      </w:pPr>
+      <w:rPr>
+        <w:rFonts w:ascii="Wingdings" w:hAnsi="Wingdings" w:hint="default"/>
+        <w:sz w:val="20"/>
+      </w:rPr>
+    </w:lvl>
+    <w:lvl w:ilvl="5" w:tentative="1">
+      <w:start w:val="1"/>
+      <w:numFmt w:val="bullet"/>
+      <w:lvlText w:val=""/>
+      <w:lvlJc w:val="left"/>
+      <w:pPr>
+        <w:tabs>
+          <w:tab w:val="num" w:pos="4320"/>
+        </w:tabs>
+        <w:ind w:left="4320" w:hanging="360"/>
+      </w:pPr>
+      <w:rPr>
+        <w:rFonts w:ascii="Wingdings" w:hAnsi="Wingdings" w:hint="default"/>
+        <w:sz w:val="20"/>
+      </w:rPr>
+    </w:lvl>
+    <w:lvl w:ilvl="6" w:tentative="1">
+      <w:start w:val="1"/>
+      <w:numFmt w:val="bullet"/>
+      <w:lvlText w:val=""/>
+      <w:lvlJc w:val="left"/>
+      <w:pPr>
+        <w:tabs>
+          <w:tab w:val="num" w:pos="5040"/>
+        </w:tabs>
+        <w:ind w:left="5040" w:hanging="360"/>
+      </w:pPr>
+      <w:rPr>
+        <w:rFonts w:ascii="Wingdings" w:hAnsi="Wingdings" w:hint="default"/>
+        <w:sz w:val="20"/>
+      </w:rPr>
+    </w:lvl>
+    <w:lvl w:ilvl="7" w:tentative="1">
+      <w:start w:val="1"/>
+      <w:numFmt w:val="bullet"/>
+      <w:lvlText w:val=""/>
+      <w:lvlJc w:val="left"/>
+      <w:pPr>
+        <w:tabs>
+          <w:tab w:val="num" w:pos="5760"/>
+        </w:tabs>
+        <w:ind w:left="5760" w:hanging="360"/>
+      </w:pPr>
+      <w:rPr>
+        <w:rFonts w:ascii="Wingdings" w:hAnsi="Wingdings" w:hint="default"/>
+        <w:sz w:val="20"/>
+      </w:rPr>
+    </w:lvl>
+    <w:lvl w:ilvl="8" w:tentative="1">
+      <w:start w:val="1"/>
+      <w:numFmt w:val="bullet"/>
+      <w:lvlText w:val=""/>
+      <w:lvlJc w:val="left"/>
+      <w:pPr>
+        <w:tabs>
+          <w:tab w:val="num" w:pos="6480"/>
+        </w:tabs>
+        <w:ind w:left="6480" w:hanging="360"/>
+      </w:pPr>
+      <w:rPr>
+        <w:rFonts w:ascii="Wingdings" w:hAnsi="Wingdings" w:hint="default"/>
+        <w:sz w:val="20"/>
+      </w:rPr>
+    </w:lvl>
+  </w:abstractNum>
+  <w:abstractNum w:abstractNumId="15">
+    <w:nsid w:val="3D1C10C0"/>
+    <w:multiLevelType w:val="multilevel"/>
+    <w:tmpl w:val="A74A6FBA"/>
+    <w:lvl w:ilvl="0">
+      <w:start w:val="1"/>
+      <w:numFmt w:val="bullet"/>
+      <w:lvlText w:val=""/>
+      <w:lvlJc w:val="left"/>
+      <w:pPr>
+        <w:tabs>
+          <w:tab w:val="num" w:pos="720"/>
+        </w:tabs>
+        <w:ind w:left="720" w:hanging="360"/>
+      </w:pPr>
+      <w:rPr>
+        <w:rFonts w:ascii="Symbol" w:hAnsi="Symbol" w:hint="default"/>
+        <w:sz w:val="20"/>
+      </w:rPr>
+    </w:lvl>
+    <w:lvl w:ilvl="1" w:tentative="1">
+      <w:start w:val="1"/>
+      <w:numFmt w:val="bullet"/>
+      <w:lvlText w:val="o"/>
+      <w:lvlJc w:val="left"/>
+      <w:pPr>
+        <w:tabs>
+          <w:tab w:val="num" w:pos="1440"/>
+        </w:tabs>
+        <w:ind w:left="1440" w:hanging="360"/>
+      </w:pPr>
+      <w:rPr>
+        <w:rFonts w:ascii="Courier New" w:hAnsi="Courier New" w:hint="default"/>
+        <w:sz w:val="20"/>
+      </w:rPr>
+    </w:lvl>
+    <w:lvl w:ilvl="2" w:tentative="1">
+      <w:start w:val="1"/>
+      <w:numFmt w:val="bullet"/>
+      <w:lvlText w:val=""/>
+      <w:lvlJc w:val="left"/>
+      <w:pPr>
+        <w:tabs>
+          <w:tab w:val="num" w:pos="2160"/>
+        </w:tabs>
+        <w:ind w:left="2160" w:hanging="360"/>
+      </w:pPr>
+      <w:rPr>
+        <w:rFonts w:ascii="Wingdings" w:hAnsi="Wingdings" w:hint="default"/>
+        <w:sz w:val="20"/>
+      </w:rPr>
+    </w:lvl>
+    <w:lvl w:ilvl="3" w:tentative="1">
+      <w:start w:val="1"/>
+      <w:numFmt w:val="bullet"/>
+      <w:lvlText w:val=""/>
+      <w:lvlJc w:val="left"/>
+      <w:pPr>
+        <w:tabs>
+          <w:tab w:val="num" w:pos="2880"/>
+        </w:tabs>
+        <w:ind w:left="2880" w:hanging="360"/>
+      </w:pPr>
+      <w:rPr>
+        <w:rFonts w:ascii="Wingdings" w:hAnsi="Wingdings" w:hint="default"/>
+        <w:sz w:val="20"/>
+      </w:rPr>
+    </w:lvl>
+    <w:lvl w:ilvl="4" w:tentative="1">
+      <w:start w:val="1"/>
+      <w:numFmt w:val="bullet"/>
+      <w:lvlText w:val=""/>
+      <w:lvlJc w:val="left"/>
+      <w:pPr>
+        <w:tabs>
+          <w:tab w:val="num" w:pos="3600"/>
+        </w:tabs>
+        <w:ind w:left="3600" w:hanging="360"/>
+      </w:pPr>
+      <w:rPr>
+        <w:rFonts w:ascii="Wingdings" w:hAnsi="Wingdings" w:hint="default"/>
+        <w:sz w:val="20"/>
+      </w:rPr>
+    </w:lvl>
+    <w:lvl w:ilvl="5" w:tentative="1">
+      <w:start w:val="1"/>
+      <w:numFmt w:val="bullet"/>
+      <w:lvlText w:val=""/>
+      <w:lvlJc w:val="left"/>
+      <w:pPr>
+        <w:tabs>
+          <w:tab w:val="num" w:pos="4320"/>
+        </w:tabs>
+        <w:ind w:left="4320" w:hanging="360"/>
+      </w:pPr>
+      <w:rPr>
+        <w:rFonts w:ascii="Wingdings" w:hAnsi="Wingdings" w:hint="default"/>
+        <w:sz w:val="20"/>
+      </w:rPr>
+    </w:lvl>
+    <w:lvl w:ilvl="6" w:tentative="1">
+      <w:start w:val="1"/>
+      <w:numFmt w:val="bullet"/>
+      <w:lvlText w:val=""/>
+      <w:lvlJc w:val="left"/>
+      <w:pPr>
+        <w:tabs>
+          <w:tab w:val="num" w:pos="5040"/>
+        </w:tabs>
+        <w:ind w:left="5040" w:hanging="360"/>
+      </w:pPr>
+      <w:rPr>
+        <w:rFonts w:ascii="Wingdings" w:hAnsi="Wingdings" w:hint="default"/>
+        <w:sz w:val="20"/>
+      </w:rPr>
+    </w:lvl>
+    <w:lvl w:ilvl="7" w:tentative="1">
+      <w:start w:val="1"/>
+      <w:numFmt w:val="bullet"/>
+      <w:lvlText w:val=""/>
+      <w:lvlJc w:val="left"/>
+      <w:pPr>
+        <w:tabs>
+          <w:tab w:val="num" w:pos="5760"/>
+        </w:tabs>
+        <w:ind w:left="5760" w:hanging="360"/>
+      </w:pPr>
+      <w:rPr>
+        <w:rFonts w:ascii="Wingdings" w:hAnsi="Wingdings" w:hint="default"/>
+        <w:sz w:val="20"/>
+      </w:rPr>
+    </w:lvl>
+    <w:lvl w:ilvl="8" w:tentative="1">
+      <w:start w:val="1"/>
+      <w:numFmt w:val="bullet"/>
+      <w:lvlText w:val=""/>
+      <w:lvlJc w:val="left"/>
+      <w:pPr>
+        <w:tabs>
+          <w:tab w:val="num" w:pos="6480"/>
+        </w:tabs>
+        <w:ind w:left="6480" w:hanging="360"/>
+      </w:pPr>
+      <w:rPr>
+        <w:rFonts w:ascii="Wingdings" w:hAnsi="Wingdings" w:hint="default"/>
+        <w:sz w:val="20"/>
+      </w:rPr>
+    </w:lvl>
+  </w:abstractNum>
+  <w:abstractNum w:abstractNumId="16">
     <w:nsid w:val="3E352CDD"/>
     <w:multiLevelType w:val="multilevel"/>
     <w:tmpl w:val="D13ED820"/>
@@ -20480,7 +21621,7 @@
       </w:pPr>
     </w:lvl>
   </w:abstractNum>
-  <w:abstractNum w:abstractNumId="11">
+  <w:abstractNum w:abstractNumId="17">
     <w:nsid w:val="40EC5B07"/>
     <w:multiLevelType w:val="multilevel"/>
     <w:tmpl w:val="A85A20FA"/>
@@ -20629,7 +21770,7 @@
       </w:rPr>
     </w:lvl>
   </w:abstractNum>
-  <w:abstractNum w:abstractNumId="12">
+  <w:abstractNum w:abstractNumId="18">
     <w:nsid w:val="412C7BE9"/>
     <w:multiLevelType w:val="multilevel"/>
     <w:tmpl w:val="F8546C3E"/>
@@ -20778,7 +21919,7 @@
       </w:rPr>
     </w:lvl>
   </w:abstractNum>
-  <w:abstractNum w:abstractNumId="13">
+  <w:abstractNum w:abstractNumId="19">
     <w:nsid w:val="41A45FD4"/>
     <w:multiLevelType w:val="multilevel"/>
     <w:tmpl w:val="1BDAE50E"/>
@@ -20927,7 +22068,7 @@
       </w:rPr>
     </w:lvl>
   </w:abstractNum>
-  <w:abstractNum w:abstractNumId="14">
+  <w:abstractNum w:abstractNumId="20">
     <w:nsid w:val="42237803"/>
     <w:multiLevelType w:val="multilevel"/>
     <w:tmpl w:val="AE5EC6F8"/>
@@ -21076,7 +22217,156 @@
       </w:rPr>
     </w:lvl>
   </w:abstractNum>
-  <w:abstractNum w:abstractNumId="15">
+  <w:abstractNum w:abstractNumId="21">
+    <w:nsid w:val="47787FCE"/>
+    <w:multiLevelType w:val="multilevel"/>
+    <w:tmpl w:val="B9323308"/>
+    <w:lvl w:ilvl="0">
+      <w:start w:val="1"/>
+      <w:numFmt w:val="bullet"/>
+      <w:lvlText w:val=""/>
+      <w:lvlJc w:val="left"/>
+      <w:pPr>
+        <w:tabs>
+          <w:tab w:val="num" w:pos="720"/>
+        </w:tabs>
+        <w:ind w:left="720" w:hanging="360"/>
+      </w:pPr>
+      <w:rPr>
+        <w:rFonts w:ascii="Symbol" w:hAnsi="Symbol" w:hint="default"/>
+        <w:sz w:val="20"/>
+      </w:rPr>
+    </w:lvl>
+    <w:lvl w:ilvl="1" w:tentative="1">
+      <w:start w:val="1"/>
+      <w:numFmt w:val="bullet"/>
+      <w:lvlText w:val="o"/>
+      <w:lvlJc w:val="left"/>
+      <w:pPr>
+        <w:tabs>
+          <w:tab w:val="num" w:pos="1440"/>
+        </w:tabs>
+        <w:ind w:left="1440" w:hanging="360"/>
+      </w:pPr>
+      <w:rPr>
+        <w:rFonts w:ascii="Courier New" w:hAnsi="Courier New" w:hint="default"/>
+        <w:sz w:val="20"/>
+      </w:rPr>
+    </w:lvl>
+    <w:lvl w:ilvl="2" w:tentative="1">
+      <w:start w:val="1"/>
+      <w:numFmt w:val="bullet"/>
+      <w:lvlText w:val=""/>
+      <w:lvlJc w:val="left"/>
+      <w:pPr>
+        <w:tabs>
+          <w:tab w:val="num" w:pos="2160"/>
+        </w:tabs>
+        <w:ind w:left="2160" w:hanging="360"/>
+      </w:pPr>
+      <w:rPr>
+        <w:rFonts w:ascii="Wingdings" w:hAnsi="Wingdings" w:hint="default"/>
+        <w:sz w:val="20"/>
+      </w:rPr>
+    </w:lvl>
+    <w:lvl w:ilvl="3" w:tentative="1">
+      <w:start w:val="1"/>
+      <w:numFmt w:val="bullet"/>
+      <w:lvlText w:val=""/>
+      <w:lvlJc w:val="left"/>
+      <w:pPr>
+        <w:tabs>
+          <w:tab w:val="num" w:pos="2880"/>
+        </w:tabs>
+        <w:ind w:left="2880" w:hanging="360"/>
+      </w:pPr>
+      <w:rPr>
+        <w:rFonts w:ascii="Wingdings" w:hAnsi="Wingdings" w:hint="default"/>
+        <w:sz w:val="20"/>
+      </w:rPr>
+    </w:lvl>
+    <w:lvl w:ilvl="4" w:tentative="1">
+      <w:start w:val="1"/>
+      <w:numFmt w:val="bullet"/>
+      <w:lvlText w:val=""/>
+      <w:lvlJc w:val="left"/>
+      <w:pPr>
+        <w:tabs>
+          <w:tab w:val="num" w:pos="3600"/>
+        </w:tabs>
+        <w:ind w:left="3600" w:hanging="360"/>
+      </w:pPr>
+      <w:rPr>
+        <w:rFonts w:ascii="Wingdings" w:hAnsi="Wingdings" w:hint="default"/>
+        <w:sz w:val="20"/>
+      </w:rPr>
+    </w:lvl>
+    <w:lvl w:ilvl="5" w:tentative="1">
+      <w:start w:val="1"/>
+      <w:numFmt w:val="bullet"/>
+      <w:lvlText w:val=""/>
+      <w:lvlJc w:val="left"/>
+      <w:pPr>
+        <w:tabs>
+          <w:tab w:val="num" w:pos="4320"/>
+        </w:tabs>
+        <w:ind w:left="4320" w:hanging="360"/>
+      </w:pPr>
+      <w:rPr>
+        <w:rFonts w:ascii="Wingdings" w:hAnsi="Wingdings" w:hint="default"/>
+        <w:sz w:val="20"/>
+      </w:rPr>
+    </w:lvl>
+    <w:lvl w:ilvl="6" w:tentative="1">
+      <w:start w:val="1"/>
+      <w:numFmt w:val="bullet"/>
+      <w:lvlText w:val=""/>
+      <w:lvlJc w:val="left"/>
+      <w:pPr>
+        <w:tabs>
+          <w:tab w:val="num" w:pos="5040"/>
+        </w:tabs>
+        <w:ind w:left="5040" w:hanging="360"/>
+      </w:pPr>
+      <w:rPr>
+        <w:rFonts w:ascii="Wingdings" w:hAnsi="Wingdings" w:hint="default"/>
+        <w:sz w:val="20"/>
+      </w:rPr>
+    </w:lvl>
+    <w:lvl w:ilvl="7" w:tentative="1">
+      <w:start w:val="1"/>
+      <w:numFmt w:val="bullet"/>
+      <w:lvlText w:val=""/>
+      <w:lvlJc w:val="left"/>
+      <w:pPr>
+        <w:tabs>
+          <w:tab w:val="num" w:pos="5760"/>
+        </w:tabs>
+        <w:ind w:left="5760" w:hanging="360"/>
+      </w:pPr>
+      <w:rPr>
+        <w:rFonts w:ascii="Wingdings" w:hAnsi="Wingdings" w:hint="default"/>
+        <w:sz w:val="20"/>
+      </w:rPr>
+    </w:lvl>
+    <w:lvl w:ilvl="8" w:tentative="1">
+      <w:start w:val="1"/>
+      <w:numFmt w:val="bullet"/>
+      <w:lvlText w:val=""/>
+      <w:lvlJc w:val="left"/>
+      <w:pPr>
+        <w:tabs>
+          <w:tab w:val="num" w:pos="6480"/>
+        </w:tabs>
+        <w:ind w:left="6480" w:hanging="360"/>
+      </w:pPr>
+      <w:rPr>
+        <w:rFonts w:ascii="Wingdings" w:hAnsi="Wingdings" w:hint="default"/>
+        <w:sz w:val="20"/>
+      </w:rPr>
+    </w:lvl>
+  </w:abstractNum>
+  <w:abstractNum w:abstractNumId="22">
     <w:nsid w:val="4E031BBB"/>
     <w:multiLevelType w:val="multilevel"/>
     <w:tmpl w:val="2020DD94"/>
@@ -21189,7 +22479,7 @@
       </w:pPr>
     </w:lvl>
   </w:abstractNum>
-  <w:abstractNum w:abstractNumId="16">
+  <w:abstractNum w:abstractNumId="23">
     <w:nsid w:val="5077387D"/>
     <w:multiLevelType w:val="multilevel"/>
     <w:tmpl w:val="975AE9FC"/>
@@ -21302,7 +22592,7 @@
       </w:pPr>
     </w:lvl>
   </w:abstractNum>
-  <w:abstractNum w:abstractNumId="17">
+  <w:abstractNum w:abstractNumId="24">
     <w:nsid w:val="595E28E3"/>
     <w:multiLevelType w:val="multilevel"/>
     <w:tmpl w:val="6AFA56DE"/>
@@ -21415,7 +22705,120 @@
       </w:pPr>
     </w:lvl>
   </w:abstractNum>
-  <w:abstractNum w:abstractNumId="18">
+  <w:abstractNum w:abstractNumId="25">
+    <w:nsid w:val="5DA0068E"/>
+    <w:multiLevelType w:val="multilevel"/>
+    <w:tmpl w:val="6A2EF1E6"/>
+    <w:lvl w:ilvl="0">
+      <w:start w:val="1"/>
+      <w:numFmt w:val="decimal"/>
+      <w:lvlText w:val="%1."/>
+      <w:lvlJc w:val="left"/>
+      <w:pPr>
+        <w:tabs>
+          <w:tab w:val="num" w:pos="720"/>
+        </w:tabs>
+        <w:ind w:left="720" w:hanging="360"/>
+      </w:pPr>
+    </w:lvl>
+    <w:lvl w:ilvl="1" w:tentative="1">
+      <w:start w:val="1"/>
+      <w:numFmt w:val="decimal"/>
+      <w:lvlText w:val="%2."/>
+      <w:lvlJc w:val="left"/>
+      <w:pPr>
+        <w:tabs>
+          <w:tab w:val="num" w:pos="1440"/>
+        </w:tabs>
+        <w:ind w:left="1440" w:hanging="360"/>
+      </w:pPr>
+    </w:lvl>
+    <w:lvl w:ilvl="2" w:tentative="1">
+      <w:start w:val="1"/>
+      <w:numFmt w:val="decimal"/>
+      <w:lvlText w:val="%3."/>
+      <w:lvlJc w:val="left"/>
+      <w:pPr>
+        <w:tabs>
+          <w:tab w:val="num" w:pos="2160"/>
+        </w:tabs>
+        <w:ind w:left="2160" w:hanging="360"/>
+      </w:pPr>
+    </w:lvl>
+    <w:lvl w:ilvl="3" w:tentative="1">
+      <w:start w:val="1"/>
+      <w:numFmt w:val="decimal"/>
+      <w:lvlText w:val="%4."/>
+      <w:lvlJc w:val="left"/>
+      <w:pPr>
+        <w:tabs>
+          <w:tab w:val="num" w:pos="2880"/>
+        </w:tabs>
+        <w:ind w:left="2880" w:hanging="360"/>
+      </w:pPr>
+    </w:lvl>
+    <w:lvl w:ilvl="4" w:tentative="1">
+      <w:start w:val="1"/>
+      <w:numFmt w:val="decimal"/>
+      <w:lvlText w:val="%5."/>
+      <w:lvlJc w:val="left"/>
+      <w:pPr>
+        <w:tabs>
+          <w:tab w:val="num" w:pos="3600"/>
+        </w:tabs>
+        <w:ind w:left="3600" w:hanging="360"/>
+      </w:pPr>
+    </w:lvl>
+    <w:lvl w:ilvl="5" w:tentative="1">
+      <w:start w:val="1"/>
+      <w:numFmt w:val="decimal"/>
+      <w:lvlText w:val="%6."/>
+      <w:lvlJc w:val="left"/>
+      <w:pPr>
+        <w:tabs>
+          <w:tab w:val="num" w:pos="4320"/>
+        </w:tabs>
+        <w:ind w:left="4320" w:hanging="360"/>
+      </w:pPr>
+    </w:lvl>
+    <w:lvl w:ilvl="6" w:tentative="1">
+      <w:start w:val="1"/>
+      <w:numFmt w:val="decimal"/>
+      <w:lvlText w:val="%7."/>
+      <w:lvlJc w:val="left"/>
+      <w:pPr>
+        <w:tabs>
+          <w:tab w:val="num" w:pos="5040"/>
+        </w:tabs>
+        <w:ind w:left="5040" w:hanging="360"/>
+      </w:pPr>
+    </w:lvl>
+    <w:lvl w:ilvl="7" w:tentative="1">
+      <w:start w:val="1"/>
+      <w:numFmt w:val="decimal"/>
+      <w:lvlText w:val="%8."/>
+      <w:lvlJc w:val="left"/>
+      <w:pPr>
+        <w:tabs>
+          <w:tab w:val="num" w:pos="5760"/>
+        </w:tabs>
+        <w:ind w:left="5760" w:hanging="360"/>
+      </w:pPr>
+    </w:lvl>
+    <w:lvl w:ilvl="8" w:tentative="1">
+      <w:start w:val="1"/>
+      <w:numFmt w:val="decimal"/>
+      <w:lvlText w:val="%9."/>
+      <w:lvlJc w:val="left"/>
+      <w:pPr>
+        <w:tabs>
+          <w:tab w:val="num" w:pos="6480"/>
+        </w:tabs>
+        <w:ind w:left="6480" w:hanging="360"/>
+      </w:pPr>
+    </w:lvl>
+  </w:abstractNum>
+  <w:abstractNum w:abstractNumId="26">
     <w:nsid w:val="5FAF0921"/>
     <w:multiLevelType w:val="multilevel"/>
     <w:tmpl w:val="EF4490B4"/>
@@ -21528,7 +22931,7 @@
       </w:pPr>
     </w:lvl>
   </w:abstractNum>
-  <w:abstractNum w:abstractNumId="19">
+  <w:abstractNum w:abstractNumId="27">
     <w:nsid w:val="627A1B6B"/>
     <w:multiLevelType w:val="multilevel"/>
     <w:tmpl w:val="F8825FD6"/>
@@ -21641,7 +23044,7 @@
       </w:pPr>
     </w:lvl>
   </w:abstractNum>
-  <w:abstractNum w:abstractNumId="20">
+  <w:abstractNum w:abstractNumId="28">
     <w:nsid w:val="65455185"/>
     <w:multiLevelType w:val="multilevel"/>
     <w:tmpl w:val="1DC2F126"/>
@@ -21754,7 +23157,7 @@
       </w:pPr>
     </w:lvl>
   </w:abstractNum>
-  <w:abstractNum w:abstractNumId="21">
+  <w:abstractNum w:abstractNumId="29">
     <w:nsid w:val="697B6532"/>
     <w:multiLevelType w:val="multilevel"/>
     <w:tmpl w:val="1346E214"/>
@@ -21903,7 +23306,7 @@
       </w:rPr>
     </w:lvl>
   </w:abstractNum>
-  <w:abstractNum w:abstractNumId="22">
+  <w:abstractNum w:abstractNumId="30">
     <w:nsid w:val="69BE7C22"/>
     <w:multiLevelType w:val="multilevel"/>
     <w:tmpl w:val="A1907A3E"/>
@@ -22028,7 +23431,454 @@
       </w:rPr>
     </w:lvl>
   </w:abstractNum>
-  <w:abstractNum w:abstractNumId="23">
+  <w:abstractNum w:abstractNumId="31">
+    <w:nsid w:val="6A896AA7"/>
+    <w:multiLevelType w:val="multilevel"/>
+    <w:tmpl w:val="9962B63E"/>
+    <w:lvl w:ilvl="0">
+      <w:start w:val="1"/>
+      <w:numFmt w:val="bullet"/>
+      <w:lvlText w:val=""/>
+      <w:lvlJc w:val="left"/>
+      <w:pPr>
+        <w:tabs>
+          <w:tab w:val="num" w:pos="720"/>
+        </w:tabs>
+        <w:ind w:left="720" w:hanging="360"/>
+      </w:pPr>
+      <w:rPr>
+        <w:rFonts w:ascii="Symbol" w:hAnsi="Symbol" w:hint="default"/>
+        <w:sz w:val="20"/>
+      </w:rPr>
+    </w:lvl>
+    <w:lvl w:ilvl="1" w:tentative="1">
+      <w:start w:val="1"/>
+      <w:numFmt w:val="bullet"/>
+      <w:lvlText w:val="o"/>
+      <w:lvlJc w:val="left"/>
+      <w:pPr>
+        <w:tabs>
+          <w:tab w:val="num" w:pos="1440"/>
+        </w:tabs>
+        <w:ind w:left="1440" w:hanging="360"/>
+      </w:pPr>
+      <w:rPr>
+        <w:rFonts w:ascii="Courier New" w:hAnsi="Courier New" w:hint="default"/>
+        <w:sz w:val="20"/>
+      </w:rPr>
+    </w:lvl>
+    <w:lvl w:ilvl="2" w:tentative="1">
+      <w:start w:val="1"/>
+      <w:numFmt w:val="bullet"/>
+      <w:lvlText w:val=""/>
+      <w:lvlJc w:val="left"/>
+      <w:pPr>
+        <w:tabs>
+          <w:tab w:val="num" w:pos="2160"/>
+        </w:tabs>
+        <w:ind w:left="2160" w:hanging="360"/>
+      </w:pPr>
+      <w:rPr>
+        <w:rFonts w:ascii="Wingdings" w:hAnsi="Wingdings" w:hint="default"/>
+        <w:sz w:val="20"/>
+      </w:rPr>
+    </w:lvl>
+    <w:lvl w:ilvl="3" w:tentative="1">
+      <w:start w:val="1"/>
+      <w:numFmt w:val="bullet"/>
+      <w:lvlText w:val=""/>
+      <w:lvlJc w:val="left"/>
+      <w:pPr>
+        <w:tabs>
+          <w:tab w:val="num" w:pos="2880"/>
+        </w:tabs>
+        <w:ind w:left="2880" w:hanging="360"/>
+      </w:pPr>
+      <w:rPr>
+        <w:rFonts w:ascii="Wingdings" w:hAnsi="Wingdings" w:hint="default"/>
+        <w:sz w:val="20"/>
+      </w:rPr>
+    </w:lvl>
+    <w:lvl w:ilvl="4" w:tentative="1">
+      <w:start w:val="1"/>
+      <w:numFmt w:val="bullet"/>
+      <w:lvlText w:val=""/>
+      <w:lvlJc w:val="left"/>
+      <w:pPr>
+        <w:tabs>
+          <w:tab w:val="num" w:pos="3600"/>
+        </w:tabs>
+        <w:ind w:left="3600" w:hanging="360"/>
+      </w:pPr>
+      <w:rPr>
+        <w:rFonts w:ascii="Wingdings" w:hAnsi="Wingdings" w:hint="default"/>
+        <w:sz w:val="20"/>
+      </w:rPr>
+    </w:lvl>
+    <w:lvl w:ilvl="5" w:tentative="1">
+      <w:start w:val="1"/>
+      <w:numFmt w:val="bullet"/>
+      <w:lvlText w:val=""/>
+      <w:lvlJc w:val="left"/>
+      <w:pPr>
+        <w:tabs>
+          <w:tab w:val="num" w:pos="4320"/>
+        </w:tabs>
+        <w:ind w:left="4320" w:hanging="360"/>
+      </w:pPr>
+      <w:rPr>
+        <w:rFonts w:ascii="Wingdings" w:hAnsi="Wingdings" w:hint="default"/>
+        <w:sz w:val="20"/>
+      </w:rPr>
+    </w:lvl>
+    <w:lvl w:ilvl="6" w:tentative="1">
+      <w:start w:val="1"/>
+      <w:numFmt w:val="bullet"/>
+      <w:lvlText w:val=""/>
+      <w:lvlJc w:val="left"/>
+      <w:pPr>
+        <w:tabs>
+          <w:tab w:val="num" w:pos="5040"/>
+        </w:tabs>
+        <w:ind w:left="5040" w:hanging="360"/>
+      </w:pPr>
+      <w:rPr>
+        <w:rFonts w:ascii="Wingdings" w:hAnsi="Wingdings" w:hint="default"/>
+        <w:sz w:val="20"/>
+      </w:rPr>
+    </w:lvl>
+    <w:lvl w:ilvl="7" w:tentative="1">
+      <w:start w:val="1"/>
+      <w:numFmt w:val="bullet"/>
+      <w:lvlText w:val=""/>
+      <w:lvlJc w:val="left"/>
+      <w:pPr>
+        <w:tabs>
+          <w:tab w:val="num" w:pos="5760"/>
+        </w:tabs>
+        <w:ind w:left="5760" w:hanging="360"/>
+      </w:pPr>
+      <w:rPr>
+        <w:rFonts w:ascii="Wingdings" w:hAnsi="Wingdings" w:hint="default"/>
+        <w:sz w:val="20"/>
+      </w:rPr>
+    </w:lvl>
+    <w:lvl w:ilvl="8" w:tentative="1">
+      <w:start w:val="1"/>
+      <w:numFmt w:val="bullet"/>
+      <w:lvlText w:val=""/>
+      <w:lvlJc w:val="left"/>
+      <w:pPr>
+        <w:tabs>
+          <w:tab w:val="num" w:pos="6480"/>
+        </w:tabs>
+        <w:ind w:left="6480" w:hanging="360"/>
+      </w:pPr>
+      <w:rPr>
+        <w:rFonts w:ascii="Wingdings" w:hAnsi="Wingdings" w:hint="default"/>
+        <w:sz w:val="20"/>
+      </w:rPr>
+    </w:lvl>
+  </w:abstractNum>
+  <w:abstractNum w:abstractNumId="32">
+    <w:nsid w:val="6AA50A5C"/>
+    <w:multiLevelType w:val="multilevel"/>
+    <w:tmpl w:val="530E9880"/>
+    <w:lvl w:ilvl="0">
+      <w:start w:val="1"/>
+      <w:numFmt w:val="bullet"/>
+      <w:lvlText w:val=""/>
+      <w:lvlJc w:val="left"/>
+      <w:pPr>
+        <w:tabs>
+          <w:tab w:val="num" w:pos="720"/>
+        </w:tabs>
+        <w:ind w:left="720" w:hanging="360"/>
+      </w:pPr>
+      <w:rPr>
+        <w:rFonts w:ascii="Symbol" w:hAnsi="Symbol" w:hint="default"/>
+        <w:sz w:val="20"/>
+      </w:rPr>
+    </w:lvl>
+    <w:lvl w:ilvl="1" w:tentative="1">
+      <w:start w:val="1"/>
+      <w:numFmt w:val="bullet"/>
+      <w:lvlText w:val="o"/>
+      <w:lvlJc w:val="left"/>
+      <w:pPr>
+        <w:tabs>
+          <w:tab w:val="num" w:pos="1440"/>
+        </w:tabs>
+        <w:ind w:left="1440" w:hanging="360"/>
+      </w:pPr>
+      <w:rPr>
+        <w:rFonts w:ascii="Courier New" w:hAnsi="Courier New" w:hint="default"/>
+        <w:sz w:val="20"/>
+      </w:rPr>
+    </w:lvl>
+    <w:lvl w:ilvl="2" w:tentative="1">
+      <w:start w:val="1"/>
+      <w:numFmt w:val="bullet"/>
+      <w:lvlText w:val=""/>
+      <w:lvlJc w:val="left"/>
+      <w:pPr>
+        <w:tabs>
+          <w:tab w:val="num" w:pos="2160"/>
+        </w:tabs>
+        <w:ind w:left="2160" w:hanging="360"/>
+      </w:pPr>
+      <w:rPr>
+        <w:rFonts w:ascii="Wingdings" w:hAnsi="Wingdings" w:hint="default"/>
+        <w:sz w:val="20"/>
+      </w:rPr>
+    </w:lvl>
+    <w:lvl w:ilvl="3" w:tentative="1">
+      <w:start w:val="1"/>
+      <w:numFmt w:val="bullet"/>
+      <w:lvlText w:val=""/>
+      <w:lvlJc w:val="left"/>
+      <w:pPr>
+        <w:tabs>
+          <w:tab w:val="num" w:pos="2880"/>
+        </w:tabs>
+        <w:ind w:left="2880" w:hanging="360"/>
+      </w:pPr>
+      <w:rPr>
+        <w:rFonts w:ascii="Wingdings" w:hAnsi="Wingdings" w:hint="default"/>
+        <w:sz w:val="20"/>
+      </w:rPr>
+    </w:lvl>
+    <w:lvl w:ilvl="4" w:tentative="1">
+      <w:start w:val="1"/>
+      <w:numFmt w:val="bullet"/>
+      <w:lvlText w:val=""/>
+      <w:lvlJc w:val="left"/>
+      <w:pPr>
+        <w:tabs>
+          <w:tab w:val="num" w:pos="3600"/>
+        </w:tabs>
+        <w:ind w:left="3600" w:hanging="360"/>
+      </w:pPr>
+      <w:rPr>
+        <w:rFonts w:ascii="Wingdings" w:hAnsi="Wingdings" w:hint="default"/>
+        <w:sz w:val="20"/>
+      </w:rPr>
+    </w:lvl>
+    <w:lvl w:ilvl="5" w:tentative="1">
+      <w:start w:val="1"/>
+      <w:numFmt w:val="bullet"/>
+      <w:lvlText w:val=""/>
+      <w:lvlJc w:val="left"/>
+      <w:pPr>
+        <w:tabs>
+          <w:tab w:val="num" w:pos="4320"/>
+        </w:tabs>
+        <w:ind w:left="4320" w:hanging="360"/>
+      </w:pPr>
+      <w:rPr>
+        <w:rFonts w:ascii="Wingdings" w:hAnsi="Wingdings" w:hint="default"/>
+        <w:sz w:val="20"/>
+      </w:rPr>
+    </w:lvl>
+    <w:lvl w:ilvl="6" w:tentative="1">
+      <w:start w:val="1"/>
+      <w:numFmt w:val="bullet"/>
+      <w:lvlText w:val=""/>
+      <w:lvlJc w:val="left"/>
+      <w:pPr>
+        <w:tabs>
+          <w:tab w:val="num" w:pos="5040"/>
+        </w:tabs>
+        <w:ind w:left="5040" w:hanging="360"/>
+      </w:pPr>
+      <w:rPr>
+        <w:rFonts w:ascii="Wingdings" w:hAnsi="Wingdings" w:hint="default"/>
+        <w:sz w:val="20"/>
+      </w:rPr>
+    </w:lvl>
+    <w:lvl w:ilvl="7" w:tentative="1">
+      <w:start w:val="1"/>
+      <w:numFmt w:val="bullet"/>
+      <w:lvlText w:val=""/>
+      <w:lvlJc w:val="left"/>
+      <w:pPr>
+        <w:tabs>
+          <w:tab w:val="num" w:pos="5760"/>
+        </w:tabs>
+        <w:ind w:left="5760" w:hanging="360"/>
+      </w:pPr>
+      <w:rPr>
+        <w:rFonts w:ascii="Wingdings" w:hAnsi="Wingdings" w:hint="default"/>
+        <w:sz w:val="20"/>
+      </w:rPr>
+    </w:lvl>
+    <w:lvl w:ilvl="8" w:tentative="1">
+      <w:start w:val="1"/>
+      <w:numFmt w:val="bullet"/>
+      <w:lvlText w:val=""/>
+      <w:lvlJc w:val="left"/>
+      <w:pPr>
+        <w:tabs>
+          <w:tab w:val="num" w:pos="6480"/>
+        </w:tabs>
+        <w:ind w:left="6480" w:hanging="360"/>
+      </w:pPr>
+      <w:rPr>
+        <w:rFonts w:ascii="Wingdings" w:hAnsi="Wingdings" w:hint="default"/>
+        <w:sz w:val="20"/>
+      </w:rPr>
+    </w:lvl>
+  </w:abstractNum>
+  <w:abstractNum w:abstractNumId="33">
+    <w:nsid w:val="6B7A6958"/>
+    <w:multiLevelType w:val="multilevel"/>
+    <w:tmpl w:val="2D72C0A2"/>
+    <w:lvl w:ilvl="0">
+      <w:start w:val="1"/>
+      <w:numFmt w:val="bullet"/>
+      <w:lvlText w:val=""/>
+      <w:lvlJc w:val="left"/>
+      <w:pPr>
+        <w:tabs>
+          <w:tab w:val="num" w:pos="720"/>
+        </w:tabs>
+        <w:ind w:left="720" w:hanging="360"/>
+      </w:pPr>
+      <w:rPr>
+        <w:rFonts w:ascii="Symbol" w:hAnsi="Symbol" w:hint="default"/>
+        <w:sz w:val="20"/>
+      </w:rPr>
+    </w:lvl>
+    <w:lvl w:ilvl="1" w:tentative="1">
+      <w:start w:val="1"/>
+      <w:numFmt w:val="bullet"/>
+      <w:lvlText w:val="o"/>
+      <w:lvlJc w:val="left"/>
+      <w:pPr>
+        <w:tabs>
+          <w:tab w:val="num" w:pos="1440"/>
+        </w:tabs>
+        <w:ind w:left="1440" w:hanging="360"/>
+      </w:pPr>
+      <w:rPr>
+        <w:rFonts w:ascii="Courier New" w:hAnsi="Courier New" w:hint="default"/>
+        <w:sz w:val="20"/>
+      </w:rPr>
+    </w:lvl>
+    <w:lvl w:ilvl="2" w:tentative="1">
+      <w:start w:val="1"/>
+      <w:numFmt w:val="bullet"/>
+      <w:lvlText w:val=""/>
+      <w:lvlJc w:val="left"/>
+      <w:pPr>
+        <w:tabs>
+          <w:tab w:val="num" w:pos="2160"/>
+        </w:tabs>
+        <w:ind w:left="2160" w:hanging="360"/>
+      </w:pPr>
+      <w:rPr>
+        <w:rFonts w:ascii="Wingdings" w:hAnsi="Wingdings" w:hint="default"/>
+        <w:sz w:val="20"/>
+      </w:rPr>
+    </w:lvl>
+    <w:lvl w:ilvl="3" w:tentative="1">
+      <w:start w:val="1"/>
+      <w:numFmt w:val="bullet"/>
+      <w:lvlText w:val=""/>
+      <w:lvlJc w:val="left"/>
+      <w:pPr>
+        <w:tabs>
+          <w:tab w:val="num" w:pos="2880"/>
+        </w:tabs>
+        <w:ind w:left="2880" w:hanging="360"/>
+      </w:pPr>
+      <w:rPr>
+        <w:rFonts w:ascii="Wingdings" w:hAnsi="Wingdings" w:hint="default"/>
+        <w:sz w:val="20"/>
+      </w:rPr>
+    </w:lvl>
+    <w:lvl w:ilvl="4" w:tentative="1">
+      <w:start w:val="1"/>
+      <w:numFmt w:val="bullet"/>
+      <w:lvlText w:val=""/>
+      <w:lvlJc w:val="left"/>
+      <w:pPr>
+        <w:tabs>
+          <w:tab w:val="num" w:pos="3600"/>
+        </w:tabs>
+        <w:ind w:left="3600" w:hanging="360"/>
+      </w:pPr>
+      <w:rPr>
+        <w:rFonts w:ascii="Wingdings" w:hAnsi="Wingdings" w:hint="default"/>
+        <w:sz w:val="20"/>
+      </w:rPr>
+    </w:lvl>
+    <w:lvl w:ilvl="5" w:tentative="1">
+      <w:start w:val="1"/>
+      <w:numFmt w:val="bullet"/>
+      <w:lvlText w:val=""/>
+      <w:lvlJc w:val="left"/>
+      <w:pPr>
+        <w:tabs>
+          <w:tab w:val="num" w:pos="4320"/>
+        </w:tabs>
+        <w:ind w:left="4320" w:hanging="360"/>
+      </w:pPr>
+      <w:rPr>
+        <w:rFonts w:ascii="Wingdings" w:hAnsi="Wingdings" w:hint="default"/>
+        <w:sz w:val="20"/>
+      </w:rPr>
+    </w:lvl>
+    <w:lvl w:ilvl="6" w:tentative="1">
+      <w:start w:val="1"/>
+      <w:numFmt w:val="bullet"/>
+      <w:lvlText w:val=""/>
+      <w:lvlJc w:val="left"/>
+      <w:pPr>
+        <w:tabs>
+          <w:tab w:val="num" w:pos="5040"/>
+        </w:tabs>
+        <w:ind w:left="5040" w:hanging="360"/>
+      </w:pPr>
+      <w:rPr>
+        <w:rFonts w:ascii="Wingdings" w:hAnsi="Wingdings" w:hint="default"/>
+        <w:sz w:val="20"/>
+      </w:rPr>
+    </w:lvl>
+    <w:lvl w:ilvl="7" w:tentative="1">
+      <w:start w:val="1"/>
+      <w:numFmt w:val="bullet"/>
+      <w:lvlText w:val=""/>
+      <w:lvlJc w:val="left"/>
+      <w:pPr>
+        <w:tabs>
+          <w:tab w:val="num" w:pos="5760"/>
+        </w:tabs>
+        <w:ind w:left="5760" w:hanging="360"/>
+      </w:pPr>
+      <w:rPr>
+        <w:rFonts w:ascii="Wingdings" w:hAnsi="Wingdings" w:hint="default"/>
+        <w:sz w:val="20"/>
+      </w:rPr>
+    </w:lvl>
+    <w:lvl w:ilvl="8" w:tentative="1">
+      <w:start w:val="1"/>
+      <w:numFmt w:val="bullet"/>
+      <w:lvlText w:val=""/>
+      <w:lvlJc w:val="left"/>
+      <w:pPr>
+        <w:tabs>
+          <w:tab w:val="num" w:pos="6480"/>
+        </w:tabs>
+        <w:ind w:left="6480" w:hanging="360"/>
+      </w:pPr>
+      <w:rPr>
+        <w:rFonts w:ascii="Wingdings" w:hAnsi="Wingdings" w:hint="default"/>
+        <w:sz w:val="20"/>
+      </w:rPr>
+    </w:lvl>
+  </w:abstractNum>
+  <w:abstractNum w:abstractNumId="34">
     <w:nsid w:val="71E2490E"/>
     <w:multiLevelType w:val="multilevel"/>
     <w:tmpl w:val="B78E5CFE"/>
@@ -22177,7 +24027,156 @@
       </w:rPr>
     </w:lvl>
   </w:abstractNum>
-  <w:abstractNum w:abstractNumId="24">
+  <w:abstractNum w:abstractNumId="35">
+    <w:nsid w:val="75144BE4"/>
+    <w:multiLevelType w:val="multilevel"/>
+    <w:tmpl w:val="8216E4B0"/>
+    <w:lvl w:ilvl="0">
+      <w:start w:val="1"/>
+      <w:numFmt w:val="bullet"/>
+      <w:lvlText w:val=""/>
+      <w:lvlJc w:val="left"/>
+      <w:pPr>
+        <w:tabs>
+          <w:tab w:val="num" w:pos="720"/>
+        </w:tabs>
+        <w:ind w:left="720" w:hanging="360"/>
+      </w:pPr>
+      <w:rPr>
+        <w:rFonts w:ascii="Symbol" w:hAnsi="Symbol" w:hint="default"/>
+        <w:sz w:val="20"/>
+      </w:rPr>
+    </w:lvl>
+    <w:lvl w:ilvl="1" w:tentative="1">
+      <w:start w:val="1"/>
+      <w:numFmt w:val="bullet"/>
+      <w:lvlText w:val="o"/>
+      <w:lvlJc w:val="left"/>
+      <w:pPr>
+        <w:tabs>
+          <w:tab w:val="num" w:pos="1440"/>
+        </w:tabs>
+        <w:ind w:left="1440" w:hanging="360"/>
+      </w:pPr>
+      <w:rPr>
+        <w:rFonts w:ascii="Courier New" w:hAnsi="Courier New" w:hint="default"/>
+        <w:sz w:val="20"/>
+      </w:rPr>
+    </w:lvl>
+    <w:lvl w:ilvl="2" w:tentative="1">
+      <w:start w:val="1"/>
+      <w:numFmt w:val="bullet"/>
+      <w:lvlText w:val=""/>
+      <w:lvlJc w:val="left"/>
+      <w:pPr>
+        <w:tabs>
+          <w:tab w:val="num" w:pos="2160"/>
+        </w:tabs>
+        <w:ind w:left="2160" w:hanging="360"/>
+      </w:pPr>
+      <w:rPr>
+        <w:rFonts w:ascii="Wingdings" w:hAnsi="Wingdings" w:hint="default"/>
+        <w:sz w:val="20"/>
+      </w:rPr>
+    </w:lvl>
+    <w:lvl w:ilvl="3" w:tentative="1">
+      <w:start w:val="1"/>
+      <w:numFmt w:val="bullet"/>
+      <w:lvlText w:val=""/>
+      <w:lvlJc w:val="left"/>
+      <w:pPr>
+        <w:tabs>
+          <w:tab w:val="num" w:pos="2880"/>
+        </w:tabs>
+        <w:ind w:left="2880" w:hanging="360"/>
+      </w:pPr>
+      <w:rPr>
+        <w:rFonts w:ascii="Wingdings" w:hAnsi="Wingdings" w:hint="default"/>
+        <w:sz w:val="20"/>
+      </w:rPr>
+    </w:lvl>
+    <w:lvl w:ilvl="4" w:tentative="1">
+      <w:start w:val="1"/>
+      <w:numFmt w:val="bullet"/>
+      <w:lvlText w:val=""/>
+      <w:lvlJc w:val="left"/>
+      <w:pPr>
+        <w:tabs>
+          <w:tab w:val="num" w:pos="3600"/>
+        </w:tabs>
+        <w:ind w:left="3600" w:hanging="360"/>
+      </w:pPr>
+      <w:rPr>
+        <w:rFonts w:ascii="Wingdings" w:hAnsi="Wingdings" w:hint="default"/>
+        <w:sz w:val="20"/>
+      </w:rPr>
+    </w:lvl>
+    <w:lvl w:ilvl="5" w:tentative="1">
+      <w:start w:val="1"/>
+      <w:numFmt w:val="bullet"/>
+      <w:lvlText w:val=""/>
+      <w:lvlJc w:val="left"/>
+      <w:pPr>
+        <w:tabs>
+          <w:tab w:val="num" w:pos="4320"/>
+        </w:tabs>
+        <w:ind w:left="4320" w:hanging="360"/>
+      </w:pPr>
+      <w:rPr>
+        <w:rFonts w:ascii="Wingdings" w:hAnsi="Wingdings" w:hint="default"/>
+        <w:sz w:val="20"/>
+      </w:rPr>
+    </w:lvl>
+    <w:lvl w:ilvl="6" w:tentative="1">
+      <w:start w:val="1"/>
+      <w:numFmt w:val="bullet"/>
+      <w:lvlText w:val=""/>
+      <w:lvlJc w:val="left"/>
+      <w:pPr>
+        <w:tabs>
+          <w:tab w:val="num" w:pos="5040"/>
+        </w:tabs>
+        <w:ind w:left="5040" w:hanging="360"/>
+      </w:pPr>
+      <w:rPr>
+        <w:rFonts w:ascii="Wingdings" w:hAnsi="Wingdings" w:hint="default"/>
+        <w:sz w:val="20"/>
+      </w:rPr>
+    </w:lvl>
+    <w:lvl w:ilvl="7" w:tentative="1">
+      <w:start w:val="1"/>
+      <w:numFmt w:val="bullet"/>
+      <w:lvlText w:val=""/>
+      <w:lvlJc w:val="left"/>
+      <w:pPr>
+        <w:tabs>
+          <w:tab w:val="num" w:pos="5760"/>
+        </w:tabs>
+        <w:ind w:left="5760" w:hanging="360"/>
+      </w:pPr>
+      <w:rPr>
+        <w:rFonts w:ascii="Wingdings" w:hAnsi="Wingdings" w:hint="default"/>
+        <w:sz w:val="20"/>
+      </w:rPr>
+    </w:lvl>
+    <w:lvl w:ilvl="8" w:tentative="1">
+      <w:start w:val="1"/>
+      <w:numFmt w:val="bullet"/>
+      <w:lvlText w:val=""/>
+      <w:lvlJc w:val="left"/>
+      <w:pPr>
+        <w:tabs>
+          <w:tab w:val="num" w:pos="6480"/>
+        </w:tabs>
+        <w:ind w:left="6480" w:hanging="360"/>
+      </w:pPr>
+      <w:rPr>
+        <w:rFonts w:ascii="Wingdings" w:hAnsi="Wingdings" w:hint="default"/>
+        <w:sz w:val="20"/>
+      </w:rPr>
+    </w:lvl>
+  </w:abstractNum>
+  <w:abstractNum w:abstractNumId="36">
     <w:nsid w:val="7534304C"/>
     <w:multiLevelType w:val="multilevel"/>
     <w:tmpl w:val="1F7E7A36"/>
@@ -22290,8 +24289,121 @@
       </w:pPr>
     </w:lvl>
   </w:abstractNum>
+  <w:abstractNum w:abstractNumId="37">
+    <w:nsid w:val="7B984311"/>
+    <w:multiLevelType w:val="multilevel"/>
+    <w:tmpl w:val="338CD586"/>
+    <w:lvl w:ilvl="0">
+      <w:start w:val="1"/>
+      <w:numFmt w:val="decimal"/>
+      <w:lvlText w:val="%1."/>
+      <w:lvlJc w:val="left"/>
+      <w:pPr>
+        <w:tabs>
+          <w:tab w:val="num" w:pos="720"/>
+        </w:tabs>
+        <w:ind w:left="720" w:hanging="360"/>
+      </w:pPr>
+    </w:lvl>
+    <w:lvl w:ilvl="1" w:tentative="1">
+      <w:start w:val="1"/>
+      <w:numFmt w:val="decimal"/>
+      <w:lvlText w:val="%2."/>
+      <w:lvlJc w:val="left"/>
+      <w:pPr>
+        <w:tabs>
+          <w:tab w:val="num" w:pos="1440"/>
+        </w:tabs>
+        <w:ind w:left="1440" w:hanging="360"/>
+      </w:pPr>
+    </w:lvl>
+    <w:lvl w:ilvl="2" w:tentative="1">
+      <w:start w:val="1"/>
+      <w:numFmt w:val="decimal"/>
+      <w:lvlText w:val="%3."/>
+      <w:lvlJc w:val="left"/>
+      <w:pPr>
+        <w:tabs>
+          <w:tab w:val="num" w:pos="2160"/>
+        </w:tabs>
+        <w:ind w:left="2160" w:hanging="360"/>
+      </w:pPr>
+    </w:lvl>
+    <w:lvl w:ilvl="3" w:tentative="1">
+      <w:start w:val="1"/>
+      <w:numFmt w:val="decimal"/>
+      <w:lvlText w:val="%4."/>
+      <w:lvlJc w:val="left"/>
+      <w:pPr>
+        <w:tabs>
+          <w:tab w:val="num" w:pos="2880"/>
+        </w:tabs>
+        <w:ind w:left="2880" w:hanging="360"/>
+      </w:pPr>
+    </w:lvl>
+    <w:lvl w:ilvl="4" w:tentative="1">
+      <w:start w:val="1"/>
+      <w:numFmt w:val="decimal"/>
+      <w:lvlText w:val="%5."/>
+      <w:lvlJc w:val="left"/>
+      <w:pPr>
+        <w:tabs>
+          <w:tab w:val="num" w:pos="3600"/>
+        </w:tabs>
+        <w:ind w:left="3600" w:hanging="360"/>
+      </w:pPr>
+    </w:lvl>
+    <w:lvl w:ilvl="5" w:tentative="1">
+      <w:start w:val="1"/>
+      <w:numFmt w:val="decimal"/>
+      <w:lvlText w:val="%6."/>
+      <w:lvlJc w:val="left"/>
+      <w:pPr>
+        <w:tabs>
+          <w:tab w:val="num" w:pos="4320"/>
+        </w:tabs>
+        <w:ind w:left="4320" w:hanging="360"/>
+      </w:pPr>
+    </w:lvl>
+    <w:lvl w:ilvl="6" w:tentative="1">
+      <w:start w:val="1"/>
+      <w:numFmt w:val="decimal"/>
+      <w:lvlText w:val="%7."/>
+      <w:lvlJc w:val="left"/>
+      <w:pPr>
+        <w:tabs>
+          <w:tab w:val="num" w:pos="5040"/>
+        </w:tabs>
+        <w:ind w:left="5040" w:hanging="360"/>
+      </w:pPr>
+    </w:lvl>
+    <w:lvl w:ilvl="7" w:tentative="1">
+      <w:start w:val="1"/>
+      <w:numFmt w:val="decimal"/>
+      <w:lvlText w:val="%8."/>
+      <w:lvlJc w:val="left"/>
+      <w:pPr>
+        <w:tabs>
+          <w:tab w:val="num" w:pos="5760"/>
+        </w:tabs>
+        <w:ind w:left="5760" w:hanging="360"/>
+      </w:pPr>
+    </w:lvl>
+    <w:lvl w:ilvl="8" w:tentative="1">
+      <w:start w:val="1"/>
+      <w:numFmt w:val="decimal"/>
+      <w:lvlText w:val="%9."/>
+      <w:lvlJc w:val="left"/>
+      <w:pPr>
+        <w:tabs>
+          <w:tab w:val="num" w:pos="6480"/>
+        </w:tabs>
+        <w:ind w:left="6480" w:hanging="360"/>
+      </w:pPr>
+    </w:lvl>
+  </w:abstractNum>
   <w:num w:numId="1">
-    <w:abstractNumId w:val="22"/>
+    <w:abstractNumId w:val="30"/>
     <w:lvlOverride w:ilvl="0">
       <w:lvl w:ilvl="0">
         <w:start w:val="1"/>
@@ -22400,79 +24512,118 @@
     </w:lvlOverride>
   </w:num>
   <w:num w:numId="2">
+    <w:abstractNumId w:val="30"/>
+  </w:num>
+  <w:num w:numId="3">
+    <w:abstractNumId w:val="36"/>
+  </w:num>
+  <w:num w:numId="4">
+    <w:abstractNumId w:val="16"/>
+  </w:num>
+  <w:num w:numId="5">
+    <w:abstractNumId w:val="12"/>
+  </w:num>
+  <w:num w:numId="6">
+    <w:abstractNumId w:val="26"/>
+  </w:num>
+  <w:num w:numId="7">
+    <w:abstractNumId w:val="34"/>
+  </w:num>
+  <w:num w:numId="8">
+    <w:abstractNumId w:val="27"/>
+  </w:num>
+  <w:num w:numId="9">
+    <w:abstractNumId w:val="6"/>
+  </w:num>
+  <w:num w:numId="10">
+    <w:abstractNumId w:val="19"/>
+  </w:num>
+  <w:num w:numId="11">
+    <w:abstractNumId w:val="23"/>
+  </w:num>
+  <w:num w:numId="12">
+    <w:abstractNumId w:val="9"/>
+  </w:num>
+  <w:num w:numId="13">
+    <w:abstractNumId w:val="29"/>
+  </w:num>
+  <w:num w:numId="14">
+    <w:abstractNumId w:val="28"/>
+  </w:num>
+  <w:num w:numId="15">
+    <w:abstractNumId w:val="13"/>
+  </w:num>
+  <w:num w:numId="16">
     <w:abstractNumId w:val="22"/>
   </w:num>
-  <w:num w:numId="3">
+  <w:num w:numId="17">
+    <w:abstractNumId w:val="1"/>
+  </w:num>
+  <w:num w:numId="18">
+    <w:abstractNumId w:val="3"/>
+  </w:num>
+  <w:num w:numId="19">
+    <w:abstractNumId w:val="11"/>
+  </w:num>
+  <w:num w:numId="20">
+    <w:abstractNumId w:val="5"/>
+  </w:num>
+  <w:num w:numId="21">
+    <w:abstractNumId w:val="18"/>
+  </w:num>
+  <w:num w:numId="22">
+    <w:abstractNumId w:val="4"/>
+  </w:num>
+  <w:num w:numId="23">
+    <w:abstractNumId w:val="17"/>
+  </w:num>
+  <w:num w:numId="24">
     <w:abstractNumId w:val="24"/>
   </w:num>
-  <w:num w:numId="4">
+  <w:num w:numId="25">
     <w:abstractNumId w:val="10"/>
   </w:num>
-  <w:num w:numId="5">
+  <w:num w:numId="26">
+    <w:abstractNumId w:val="20"/>
+  </w:num>
+  <w:num w:numId="27">
+    <w:abstractNumId w:val="25"/>
+  </w:num>
+  <w:num w:numId="28">
+    <w:abstractNumId w:val="2"/>
+  </w:num>
+  <w:num w:numId="29">
+    <w:abstractNumId w:val="37"/>
+  </w:num>
+  <w:num w:numId="30">
     <w:abstractNumId w:val="8"/>
   </w:num>
-  <w:num w:numId="6">
-    <w:abstractNumId w:val="18"/>
+  <w:num w:numId="31">
+    <w:abstractNumId w:val="31"/>
   </w:num>
-  <w:num w:numId="7">
-    <w:abstractNumId w:val="23"/>
+  <w:num w:numId="32">
+    <w:abstractNumId w:val="35"/>
   </w:num>
-  <w:num w:numId="8">
-    <w:abstractNumId w:val="19"/>
+  <w:num w:numId="33">
+    <w:abstractNumId w:val="33"/>
   </w:num>
-  <w:num w:numId="9">
-    <w:abstractNumId w:val="4"/>
-  </w:num>
-  <w:num w:numId="10">
-    <w:abstractNumId w:val="13"/>
-  </w:num>
-  <w:num w:numId="11">
-    <w:abstractNumId w:val="16"/>
-  </w:num>
-  <w:num w:numId="12">
-    <w:abstractNumId w:val="5"/>
-  </w:num>
-  <w:num w:numId="13">
+  <w:num w:numId="34">
     <w:abstractNumId w:val="21"/>
   </w:num>
-  <w:num w:numId="14">
-    <w:abstractNumId w:val="20"/>
+  <w:num w:numId="35">
+    <w:abstractNumId w:val="7"/>
   </w:num>
-  <w:num w:numId="15">
-    <w:abstractNumId w:val="9"/>
+  <w:num w:numId="36">
+    <w:abstractNumId w:val="14"/>
   </w:num>
-  <w:num w:numId="16">
+  <w:num w:numId="37">
+    <w:abstractNumId w:val="0"/>
+  </w:num>
+  <w:num w:numId="38">
     <w:abstractNumId w:val="15"/>
   </w:num>
-  <w:num w:numId="17">
-    <w:abstractNumId w:val="0"/>
-  </w:num>
-  <w:num w:numId="18">
-    <w:abstractNumId w:val="1"/>
-  </w:num>
-  <w:num w:numId="19">
-    <w:abstractNumId w:val="7"/>
-  </w:num>
-  <w:num w:numId="20">
-    <w:abstractNumId w:val="3"/>
-  </w:num>
-  <w:num w:numId="21">
-    <w:abstractNumId w:val="12"/>
-  </w:num>
-  <w:num w:numId="22">
-    <w:abstractNumId w:val="2"/>
-  </w:num>
-  <w:num w:numId="23">
-    <w:abstractNumId w:val="11"/>
-  </w:num>
-  <w:num w:numId="24">
-    <w:abstractNumId w:val="17"/>
-  </w:num>
-  <w:num w:numId="25">
-    <w:abstractNumId w:val="6"/>
-  </w:num>
-  <w:num w:numId="26">
-    <w:abstractNumId w:val="14"/>
+  <w:num w:numId="39">
+    <w:abstractNumId w:val="32"/>
   </w:num>
   <w:numIdMacAtCleanup w:val="13"/>
 </w:numbering>
@@ -24289,7 +26440,7 @@
 </file>
 
 <file path=customXml/itemProps1.xml><?xml version="1.0" encoding="utf-8"?>
-<ds:datastoreItem xmlns:ds="http://schemas.openxmlformats.org/officeDocument/2006/customXml" ds:itemID="{17A094CA-CFFD-462A-B60F-F1C70CBAF870}">
+<ds:datastoreItem xmlns:ds="http://schemas.openxmlformats.org/officeDocument/2006/customXml" ds:itemID="{D6871E4A-9789-4CBC-8D5B-6E5F5EC91577}">
   <ds:schemaRefs>
     <ds:schemaRef ds:uri="http://schemas.openxmlformats.org/officeDocument/2006/bibliography"/>
   </ds:schemaRefs>

</xml_diff>